<commit_message>
mijn deel toegevoegd 11-12
</commit_message>
<xml_diff>
--- a/SCRUM/Sprint 2/Sprint backlog 2 – minigame_geheel.docx
+++ b/SCRUM/Sprint 2/Sprint backlog 2 – minigame_geheel.docx
@@ -1,23 +1,34 @@
 
 <file path=word/document.xml><?xml version="1.0" encoding="utf-8"?>
-<w:document xmlns:o="urn:schemas-microsoft-com:office:office" xmlns:r="http://schemas.openxmlformats.org/officeDocument/2006/relationships" xmlns:v="urn:schemas-microsoft-com:vml" xmlns:w="http://schemas.openxmlformats.org/wordprocessingml/2006/main" xmlns:w10="urn:schemas-microsoft-com:office:word" xmlns:wp="http://schemas.openxmlformats.org/drawingml/2006/wordprocessingDrawing" xmlns:wps="http://schemas.microsoft.com/office/word/2010/wordprocessingShape" xmlns:wpg="http://schemas.microsoft.com/office/word/2010/wordprocessingGroup" xmlns:mc="http://schemas.openxmlformats.org/markup-compatibility/2006" xmlns:wp14="http://schemas.microsoft.com/office/word/2010/wordprocessingDrawing" xmlns:w14="http://schemas.microsoft.com/office/word/2010/wordml" mc:Ignorable="w14 wp14">
+<w:document xmlns:wpc="http://schemas.microsoft.com/office/word/2010/wordprocessingCanvas" xmlns:cx="http://schemas.microsoft.com/office/drawing/2014/chartex" xmlns:cx1="http://schemas.microsoft.com/office/drawing/2015/9/8/chartex" xmlns:cx2="http://schemas.microsoft.com/office/drawing/2015/10/21/chartex" xmlns:cx3="http://schemas.microsoft.com/office/drawing/2016/5/9/chartex" xmlns:cx4="http://schemas.microsoft.com/office/drawing/2016/5/10/chartex" xmlns:cx5="http://schemas.microsoft.com/office/drawing/2016/5/11/chartex" xmlns:cx6="http://schemas.microsoft.com/office/drawing/2016/5/12/chartex" xmlns:cx7="http://schemas.microsoft.com/office/drawing/2016/5/13/chartex" xmlns:cx8="http://schemas.microsoft.com/office/drawing/2016/5/14/chartex" xmlns:mc="http://schemas.openxmlformats.org/markup-compatibility/2006" xmlns:aink="http://schemas.microsoft.com/office/drawing/2016/ink" xmlns:am3d="http://schemas.microsoft.com/office/drawing/2017/model3d" xmlns:o="urn:schemas-microsoft-com:office:office" xmlns:r="http://schemas.openxmlformats.org/officeDocument/2006/relationships" xmlns:m="http://schemas.openxmlformats.org/officeDocument/2006/math" xmlns:v="urn:schemas-microsoft-com:vml" xmlns:wp14="http://schemas.microsoft.com/office/word/2010/wordprocessingDrawing" xmlns:wp="http://schemas.openxmlformats.org/drawingml/2006/wordprocessingDrawing" xmlns:w10="urn:schemas-microsoft-com:office:word" xmlns:w="http://schemas.openxmlformats.org/wordprocessingml/2006/main" xmlns:w14="http://schemas.microsoft.com/office/word/2010/wordml" xmlns:w15="http://schemas.microsoft.com/office/word/2012/wordml" xmlns:w16cid="http://schemas.microsoft.com/office/word/2016/wordml/cid" xmlns:w16se="http://schemas.microsoft.com/office/word/2015/wordml/symex" xmlns:wpg="http://schemas.microsoft.com/office/word/2010/wordprocessingGroup" xmlns:wpi="http://schemas.microsoft.com/office/word/2010/wordprocessingInk" xmlns:wne="http://schemas.microsoft.com/office/word/2006/wordml" xmlns:wps="http://schemas.microsoft.com/office/word/2010/wordprocessingShape" mc:Ignorable="w14 w15 w16se w16cid wp14">
   <w:body>
     <w:p>
       <w:pPr>
-        <w:pStyle w:val="Heading1"/>
-        <w:spacing w:before="240" w:after="120"/>
-        <w:rPr/>
+        <w:pStyle w:val="Kop1"/>
       </w:pPr>
       <w:r>
-        <w:rPr/>
-        <w:t xml:space="preserve">Sprint backlog 2 – racing minigame </w:t>
+        <w:t xml:space="preserve">Sprint </w:t>
+      </w:r>
+      <w:proofErr w:type="spellStart"/>
+      <w:r>
+        <w:t>backlog</w:t>
+      </w:r>
+      <w:proofErr w:type="spellEnd"/>
+      <w:r>
+        <w:t xml:space="preserve"> 2 – </w:t>
+      </w:r>
+      <w:proofErr w:type="spellStart"/>
+      <w:r>
+        <w:t>racing</w:t>
+      </w:r>
+      <w:proofErr w:type="spellEnd"/>
+      <w:r>
+        <w:t xml:space="preserve"> minigame </w:t>
       </w:r>
     </w:p>
     <w:tbl>
       <w:tblPr>
         <w:tblW w:w="9645" w:type="dxa"/>
-        <w:jc w:val="left"/>
-        <w:tblInd w:w="0" w:type="dxa"/>
         <w:tblBorders>
           <w:top w:val="single" w:sz="2" w:space="0" w:color="000001"/>
           <w:left w:val="single" w:sz="2" w:space="0" w:color="000001"/>
@@ -30,17 +41,17 @@
           <w:bottom w:w="55" w:type="dxa"/>
           <w:right w:w="55" w:type="dxa"/>
         </w:tblCellMar>
-        <w:tblLook w:noVBand="0" w:val="0000" w:noHBand="0" w:lastColumn="0" w:firstColumn="0" w:lastRow="0" w:firstRow="0"/>
+        <w:tblLook w:val="0000" w:firstRow="0" w:lastRow="0" w:firstColumn="0" w:lastColumn="0" w:noHBand="0" w:noVBand="0"/>
       </w:tblPr>
       <w:tblGrid>
-        <w:gridCol w:w="2409"/>
+        <w:gridCol w:w="2410"/>
         <w:gridCol w:w="2241"/>
         <w:gridCol w:w="3566"/>
         <w:gridCol w:w="1428"/>
       </w:tblGrid>
       <w:tr>
         <w:trPr>
-          <w:trHeight w:val="383" w:hRule="atLeast"/>
+          <w:trHeight w:val="383"/>
         </w:trPr>
         <w:tc>
           <w:tcPr>
@@ -49,9 +60,8 @@
               <w:top w:val="single" w:sz="2" w:space="0" w:color="000001"/>
               <w:left w:val="single" w:sz="2" w:space="0" w:color="000001"/>
               <w:bottom w:val="single" w:sz="2" w:space="0" w:color="000001"/>
-              <w:insideH w:val="single" w:sz="2" w:space="0" w:color="000001"/>
-            </w:tcBorders>
-            <w:shd w:color="auto" w:fill="000080" w:val="clear"/>
+            </w:tcBorders>
+            <w:shd w:val="clear" w:color="auto" w:fill="000080"/>
             <w:tcMar>
               <w:left w:w="42" w:type="dxa"/>
             </w:tcMar>
@@ -59,7 +69,6 @@
           <w:p>
             <w:pPr>
               <w:pStyle w:val="TableContents"/>
-              <w:rPr/>
             </w:pPr>
             <w:r>
               <w:rPr>
@@ -76,9 +85,8 @@
               <w:top w:val="single" w:sz="2" w:space="0" w:color="000001"/>
               <w:left w:val="single" w:sz="2" w:space="0" w:color="000001"/>
               <w:bottom w:val="single" w:sz="2" w:space="0" w:color="000001"/>
-              <w:insideH w:val="single" w:sz="2" w:space="0" w:color="000001"/>
-            </w:tcBorders>
-            <w:shd w:color="auto" w:fill="000080" w:val="clear"/>
+            </w:tcBorders>
+            <w:shd w:val="clear" w:color="auto" w:fill="000080"/>
             <w:tcMar>
               <w:left w:w="42" w:type="dxa"/>
             </w:tcMar>
@@ -86,7 +94,6 @@
           <w:p>
             <w:pPr>
               <w:pStyle w:val="TableContents"/>
-              <w:rPr/>
             </w:pPr>
             <w:r>
               <w:rPr>
@@ -103,9 +110,8 @@
               <w:top w:val="single" w:sz="2" w:space="0" w:color="000001"/>
               <w:left w:val="single" w:sz="2" w:space="0" w:color="000001"/>
               <w:bottom w:val="single" w:sz="2" w:space="0" w:color="000001"/>
-              <w:insideH w:val="single" w:sz="2" w:space="0" w:color="000001"/>
-            </w:tcBorders>
-            <w:shd w:color="auto" w:fill="000080" w:val="clear"/>
+            </w:tcBorders>
+            <w:shd w:val="clear" w:color="auto" w:fill="000080"/>
             <w:tcMar>
               <w:left w:w="42" w:type="dxa"/>
             </w:tcMar>
@@ -113,14 +119,15 @@
           <w:p>
             <w:pPr>
               <w:pStyle w:val="TableContents"/>
-              <w:rPr/>
-            </w:pPr>
+            </w:pPr>
+            <w:proofErr w:type="gramStart"/>
             <w:r>
               <w:rPr>
                 <w:color w:val="FFFFFF"/>
               </w:rPr>
               <w:t>Acceptatie criteria</w:t>
             </w:r>
+            <w:proofErr w:type="gramEnd"/>
           </w:p>
         </w:tc>
         <w:tc>
@@ -131,10 +138,8 @@
               <w:left w:val="single" w:sz="2" w:space="0" w:color="000001"/>
               <w:bottom w:val="single" w:sz="2" w:space="0" w:color="000001"/>
               <w:right w:val="single" w:sz="2" w:space="0" w:color="000001"/>
-              <w:insideH w:val="single" w:sz="2" w:space="0" w:color="000001"/>
-              <w:insideV w:val="single" w:sz="2" w:space="0" w:color="000001"/>
-            </w:tcBorders>
-            <w:shd w:color="auto" w:fill="000080" w:val="clear"/>
+            </w:tcBorders>
+            <w:shd w:val="clear" w:color="auto" w:fill="000080"/>
             <w:tcMar>
               <w:left w:w="42" w:type="dxa"/>
             </w:tcMar>
@@ -142,20 +147,21 @@
           <w:p>
             <w:pPr>
               <w:pStyle w:val="TableContents"/>
-              <w:rPr/>
-            </w:pPr>
+            </w:pPr>
+            <w:proofErr w:type="spellStart"/>
             <w:r>
               <w:rPr>
                 <w:color w:val="FFFFFF"/>
               </w:rPr>
               <w:t>Prio</w:t>
             </w:r>
+            <w:proofErr w:type="spellEnd"/>
           </w:p>
         </w:tc>
       </w:tr>
       <w:tr>
         <w:trPr>
-          <w:trHeight w:val="1039" w:hRule="atLeast"/>
+          <w:trHeight w:val="1039"/>
         </w:trPr>
         <w:tc>
           <w:tcPr>
@@ -164,9 +170,8 @@
               <w:top w:val="single" w:sz="2" w:space="0" w:color="000001"/>
               <w:left w:val="single" w:sz="2" w:space="0" w:color="000001"/>
               <w:bottom w:val="single" w:sz="2" w:space="0" w:color="000001"/>
-              <w:insideH w:val="single" w:sz="2" w:space="0" w:color="000001"/>
-            </w:tcBorders>
-            <w:shd w:color="auto" w:fill="4D4D4D" w:val="clear"/>
+            </w:tcBorders>
+            <w:shd w:val="clear" w:color="auto" w:fill="4D4D4D"/>
             <w:tcMar>
               <w:left w:w="42" w:type="dxa"/>
             </w:tcMar>
@@ -193,9 +198,8 @@
               <w:top w:val="single" w:sz="2" w:space="0" w:color="000001"/>
               <w:left w:val="single" w:sz="2" w:space="0" w:color="000001"/>
               <w:bottom w:val="single" w:sz="2" w:space="0" w:color="000001"/>
-              <w:insideH w:val="single" w:sz="2" w:space="0" w:color="000001"/>
-            </w:tcBorders>
-            <w:shd w:color="auto" w:fill="FFFFFF" w:val="clear"/>
+            </w:tcBorders>
+            <w:shd w:val="clear" w:color="auto" w:fill="FFFFFF"/>
             <w:tcMar>
               <w:left w:w="42" w:type="dxa"/>
             </w:tcMar>
@@ -215,13 +219,7 @@
               <w:rPr>
                 <w:color w:val="000000"/>
               </w:rPr>
-              <w:t xml:space="preserve"> </w:t>
-            </w:r>
-            <w:r>
-              <w:rPr>
-                <w:color w:val="000000"/>
-              </w:rPr>
-              <w:t xml:space="preserve">Het coderen en bouwen van bijvoorbeeld obstakels etc. </w:t>
+              <w:t xml:space="preserve"> Het coderen en bouwen van bijvoorbeeld obstakels etc. </w:t>
             </w:r>
           </w:p>
           <w:p>
@@ -239,7 +237,21 @@
               <w:rPr>
                 <w:color w:val="000000"/>
               </w:rPr>
-              <w:t xml:space="preserve">bekijken van tutorials </w:t>
+              <w:t xml:space="preserve">bekijken van </w:t>
+            </w:r>
+            <w:proofErr w:type="spellStart"/>
+            <w:r>
+              <w:rPr>
+                <w:color w:val="000000"/>
+              </w:rPr>
+              <w:t>tutorials</w:t>
+            </w:r>
+            <w:proofErr w:type="spellEnd"/>
+            <w:r>
+              <w:rPr>
+                <w:color w:val="000000"/>
+              </w:rPr>
+              <w:t xml:space="preserve"> </w:t>
             </w:r>
           </w:p>
         </w:tc>
@@ -250,9 +262,8 @@
               <w:top w:val="single" w:sz="2" w:space="0" w:color="000001"/>
               <w:left w:val="single" w:sz="2" w:space="0" w:color="000001"/>
               <w:bottom w:val="single" w:sz="2" w:space="0" w:color="000001"/>
-              <w:insideH w:val="single" w:sz="2" w:space="0" w:color="000001"/>
-            </w:tcBorders>
-            <w:shd w:color="auto" w:fill="FFFFFF" w:val="clear"/>
+            </w:tcBorders>
+            <w:shd w:val="clear" w:color="auto" w:fill="FFFFFF"/>
             <w:tcMar>
               <w:left w:w="42" w:type="dxa"/>
             </w:tcMar>
@@ -302,10 +313,8 @@
               <w:left w:val="single" w:sz="2" w:space="0" w:color="000001"/>
               <w:bottom w:val="single" w:sz="2" w:space="0" w:color="000001"/>
               <w:right w:val="single" w:sz="2" w:space="0" w:color="000001"/>
-              <w:insideH w:val="single" w:sz="2" w:space="0" w:color="000001"/>
-              <w:insideV w:val="single" w:sz="2" w:space="0" w:color="000001"/>
-            </w:tcBorders>
-            <w:shd w:color="auto" w:fill="CCCCCC" w:val="clear"/>
+            </w:tcBorders>
+            <w:shd w:val="clear" w:color="auto" w:fill="CCCCCC"/>
             <w:tcMar>
               <w:left w:w="42" w:type="dxa"/>
             </w:tcMar>
@@ -313,10 +322,8 @@
           <w:p>
             <w:pPr>
               <w:pStyle w:val="TableContents"/>
-              <w:rPr/>
-            </w:pPr>
-            <w:r>
-              <w:rPr/>
+            </w:pPr>
+            <w:r>
               <w:t>M</w:t>
             </w:r>
           </w:p>
@@ -325,28 +332,36 @@
     </w:tbl>
     <w:p>
       <w:pPr>
-        <w:pStyle w:val="Heading1"/>
-        <w:rPr/>
-      </w:pPr>
-      <w:r>
-        <w:rPr/>
-      </w:r>
+        <w:pStyle w:val="Kop1"/>
+      </w:pPr>
     </w:p>
     <w:p>
       <w:pPr>
-        <w:pStyle w:val="Heading1"/>
-        <w:rPr/>
+        <w:pStyle w:val="Kop1"/>
       </w:pPr>
       <w:r>
-        <w:rPr/>
-        <w:t xml:space="preserve">Sprint backlog 2 – Dron  </w:t>
+        <w:t xml:space="preserve">Sprint </w:t>
+      </w:r>
+      <w:proofErr w:type="spellStart"/>
+      <w:r>
+        <w:t>backlog</w:t>
+      </w:r>
+      <w:proofErr w:type="spellEnd"/>
+      <w:r>
+        <w:t xml:space="preserve"> 2 – </w:t>
+      </w:r>
+      <w:proofErr w:type="spellStart"/>
+      <w:r>
+        <w:t>Dron</w:t>
+      </w:r>
+      <w:proofErr w:type="spellEnd"/>
+      <w:r>
+        <w:t xml:space="preserve">  </w:t>
       </w:r>
     </w:p>
     <w:tbl>
       <w:tblPr>
         <w:tblW w:w="9645" w:type="dxa"/>
-        <w:jc w:val="left"/>
-        <w:tblInd w:w="0" w:type="dxa"/>
         <w:tblBorders>
           <w:top w:val="single" w:sz="2" w:space="0" w:color="000001"/>
           <w:left w:val="single" w:sz="2" w:space="0" w:color="000001"/>
@@ -359,17 +374,17 @@
           <w:bottom w:w="55" w:type="dxa"/>
           <w:right w:w="55" w:type="dxa"/>
         </w:tblCellMar>
-        <w:tblLook w:noVBand="0" w:val="0000" w:noHBand="0" w:lastColumn="0" w:firstColumn="0" w:lastRow="0" w:firstRow="0"/>
+        <w:tblLook w:val="0000" w:firstRow="0" w:lastRow="0" w:firstColumn="0" w:lastColumn="0" w:noHBand="0" w:noVBand="0"/>
       </w:tblPr>
       <w:tblGrid>
-        <w:gridCol w:w="2411"/>
+        <w:gridCol w:w="2412"/>
         <w:gridCol w:w="2240"/>
         <w:gridCol w:w="3569"/>
         <w:gridCol w:w="1424"/>
       </w:tblGrid>
       <w:tr>
         <w:trPr>
-          <w:trHeight w:val="383" w:hRule="atLeast"/>
+          <w:trHeight w:val="383"/>
         </w:trPr>
         <w:tc>
           <w:tcPr>
@@ -378,9 +393,8 @@
               <w:top w:val="single" w:sz="2" w:space="0" w:color="000001"/>
               <w:left w:val="single" w:sz="2" w:space="0" w:color="000001"/>
               <w:bottom w:val="single" w:sz="2" w:space="0" w:color="000001"/>
-              <w:insideH w:val="single" w:sz="2" w:space="0" w:color="000001"/>
-            </w:tcBorders>
-            <w:shd w:color="auto" w:fill="000080" w:val="clear"/>
+            </w:tcBorders>
+            <w:shd w:val="clear" w:color="auto" w:fill="000080"/>
             <w:tcMar>
               <w:left w:w="30" w:type="dxa"/>
             </w:tcMar>
@@ -388,7 +402,6 @@
           <w:p>
             <w:pPr>
               <w:pStyle w:val="TableContents"/>
-              <w:rPr/>
             </w:pPr>
             <w:r>
               <w:rPr>
@@ -405,9 +418,8 @@
               <w:top w:val="single" w:sz="2" w:space="0" w:color="000001"/>
               <w:left w:val="single" w:sz="2" w:space="0" w:color="000001"/>
               <w:bottom w:val="single" w:sz="2" w:space="0" w:color="000001"/>
-              <w:insideH w:val="single" w:sz="2" w:space="0" w:color="000001"/>
-            </w:tcBorders>
-            <w:shd w:color="auto" w:fill="000080" w:val="clear"/>
+            </w:tcBorders>
+            <w:shd w:val="clear" w:color="auto" w:fill="000080"/>
             <w:tcMar>
               <w:left w:w="30" w:type="dxa"/>
             </w:tcMar>
@@ -415,7 +427,6 @@
           <w:p>
             <w:pPr>
               <w:pStyle w:val="TableContents"/>
-              <w:rPr/>
             </w:pPr>
             <w:r>
               <w:rPr>
@@ -432,9 +443,8 @@
               <w:top w:val="single" w:sz="2" w:space="0" w:color="000001"/>
               <w:left w:val="single" w:sz="2" w:space="0" w:color="000001"/>
               <w:bottom w:val="single" w:sz="2" w:space="0" w:color="000001"/>
-              <w:insideH w:val="single" w:sz="2" w:space="0" w:color="000001"/>
-            </w:tcBorders>
-            <w:shd w:color="auto" w:fill="000080" w:val="clear"/>
+            </w:tcBorders>
+            <w:shd w:val="clear" w:color="auto" w:fill="000080"/>
             <w:tcMar>
               <w:left w:w="30" w:type="dxa"/>
             </w:tcMar>
@@ -442,14 +452,15 @@
           <w:p>
             <w:pPr>
               <w:pStyle w:val="TableContents"/>
-              <w:rPr/>
-            </w:pPr>
+            </w:pPr>
+            <w:proofErr w:type="gramStart"/>
             <w:r>
               <w:rPr>
                 <w:color w:val="FFFFFF"/>
               </w:rPr>
               <w:t>Acceptatie criteria</w:t>
             </w:r>
+            <w:proofErr w:type="gramEnd"/>
           </w:p>
         </w:tc>
         <w:tc>
@@ -460,10 +471,8 @@
               <w:left w:val="single" w:sz="2" w:space="0" w:color="000001"/>
               <w:bottom w:val="single" w:sz="2" w:space="0" w:color="000001"/>
               <w:right w:val="single" w:sz="2" w:space="0" w:color="000001"/>
-              <w:insideH w:val="single" w:sz="2" w:space="0" w:color="000001"/>
-              <w:insideV w:val="single" w:sz="2" w:space="0" w:color="000001"/>
-            </w:tcBorders>
-            <w:shd w:color="auto" w:fill="000080" w:val="clear"/>
+            </w:tcBorders>
+            <w:shd w:val="clear" w:color="auto" w:fill="000080"/>
             <w:tcMar>
               <w:left w:w="30" w:type="dxa"/>
             </w:tcMar>
@@ -471,20 +480,21 @@
           <w:p>
             <w:pPr>
               <w:pStyle w:val="TableContents"/>
-              <w:rPr/>
-            </w:pPr>
+            </w:pPr>
+            <w:proofErr w:type="spellStart"/>
             <w:r>
               <w:rPr>
                 <w:color w:val="FFFFFF"/>
               </w:rPr>
               <w:t>Prio</w:t>
             </w:r>
+            <w:proofErr w:type="spellEnd"/>
           </w:p>
         </w:tc>
       </w:tr>
       <w:tr>
         <w:trPr>
-          <w:trHeight w:val="1388" w:hRule="atLeast"/>
+          <w:trHeight w:val="1388"/>
         </w:trPr>
         <w:tc>
           <w:tcPr>
@@ -493,9 +503,8 @@
               <w:top w:val="single" w:sz="2" w:space="0" w:color="000001"/>
               <w:left w:val="single" w:sz="2" w:space="0" w:color="000001"/>
               <w:bottom w:val="single" w:sz="2" w:space="0" w:color="000001"/>
-              <w:insideH w:val="single" w:sz="2" w:space="0" w:color="000001"/>
-            </w:tcBorders>
-            <w:shd w:color="auto" w:fill="4D4D4D" w:val="clear"/>
+            </w:tcBorders>
+            <w:shd w:val="clear" w:color="auto" w:fill="4D4D4D"/>
             <w:tcMar>
               <w:left w:w="30" w:type="dxa"/>
             </w:tcMar>
@@ -503,7 +512,6 @@
           <w:p>
             <w:pPr>
               <w:pStyle w:val="TableContents"/>
-              <w:rPr/>
             </w:pPr>
             <w:r>
               <w:rPr>
@@ -520,9 +528,8 @@
               <w:top w:val="single" w:sz="2" w:space="0" w:color="000001"/>
               <w:left w:val="single" w:sz="2" w:space="0" w:color="000001"/>
               <w:bottom w:val="single" w:sz="2" w:space="0" w:color="000001"/>
-              <w:insideH w:val="single" w:sz="2" w:space="0" w:color="000001"/>
-            </w:tcBorders>
-            <w:shd w:color="auto" w:fill="FFFFFF" w:val="clear"/>
+            </w:tcBorders>
+            <w:shd w:val="clear" w:color="auto" w:fill="FFFFFF"/>
             <w:tcMar>
               <w:left w:w="30" w:type="dxa"/>
             </w:tcMar>
@@ -534,7 +541,6 @@
                 <w:ilvl w:val="0"/>
                 <w:numId w:val="4"/>
               </w:numPr>
-              <w:rPr/>
             </w:pPr>
             <w:r>
               <w:rPr>
@@ -551,9 +557,8 @@
               <w:top w:val="single" w:sz="2" w:space="0" w:color="000001"/>
               <w:left w:val="single" w:sz="2" w:space="0" w:color="000001"/>
               <w:bottom w:val="single" w:sz="2" w:space="0" w:color="000001"/>
-              <w:insideH w:val="single" w:sz="2" w:space="0" w:color="000001"/>
-            </w:tcBorders>
-            <w:shd w:color="auto" w:fill="FFFFFF" w:val="clear"/>
+            </w:tcBorders>
+            <w:shd w:val="clear" w:color="auto" w:fill="FFFFFF"/>
             <w:tcMar>
               <w:left w:w="30" w:type="dxa"/>
             </w:tcMar>
@@ -603,10 +608,8 @@
               <w:left w:val="single" w:sz="2" w:space="0" w:color="000001"/>
               <w:bottom w:val="single" w:sz="2" w:space="0" w:color="000001"/>
               <w:right w:val="single" w:sz="2" w:space="0" w:color="000001"/>
-              <w:insideH w:val="single" w:sz="2" w:space="0" w:color="000001"/>
-              <w:insideV w:val="single" w:sz="2" w:space="0" w:color="000001"/>
-            </w:tcBorders>
-            <w:shd w:color="auto" w:fill="CCCCCC" w:val="clear"/>
+            </w:tcBorders>
+            <w:shd w:val="clear" w:color="auto" w:fill="CCCCCC"/>
             <w:tcMar>
               <w:left w:w="30" w:type="dxa"/>
             </w:tcMar>
@@ -614,10 +617,8 @@
           <w:p>
             <w:pPr>
               <w:pStyle w:val="TableContents"/>
-              <w:rPr/>
-            </w:pPr>
-            <w:r>
-              <w:rPr/>
+            </w:pPr>
+            <w:r>
               <w:t>M</w:t>
             </w:r>
           </w:p>
@@ -625,7 +626,7 @@
       </w:tr>
       <w:tr>
         <w:trPr>
-          <w:trHeight w:val="1388" w:hRule="atLeast"/>
+          <w:trHeight w:val="1388"/>
         </w:trPr>
         <w:tc>
           <w:tcPr>
@@ -633,9 +634,8 @@
             <w:tcBorders>
               <w:left w:val="single" w:sz="2" w:space="0" w:color="000001"/>
               <w:bottom w:val="single" w:sz="2" w:space="0" w:color="000001"/>
-              <w:insideH w:val="single" w:sz="2" w:space="0" w:color="000001"/>
-            </w:tcBorders>
-            <w:shd w:color="auto" w:fill="4D4D4D" w:val="clear"/>
+            </w:tcBorders>
+            <w:shd w:val="clear" w:color="auto" w:fill="4D4D4D"/>
             <w:tcMar>
               <w:left w:w="30" w:type="dxa"/>
             </w:tcMar>
@@ -643,7 +643,6 @@
           <w:p>
             <w:pPr>
               <w:pStyle w:val="TableContents"/>
-              <w:rPr/>
             </w:pPr>
             <w:r>
               <w:rPr>
@@ -673,9 +672,8 @@
             <w:tcBorders>
               <w:left w:val="single" w:sz="2" w:space="0" w:color="000001"/>
               <w:bottom w:val="single" w:sz="2" w:space="0" w:color="000001"/>
-              <w:insideH w:val="single" w:sz="2" w:space="0" w:color="000001"/>
-            </w:tcBorders>
-            <w:shd w:color="auto" w:fill="FFFFFF" w:val="clear"/>
+            </w:tcBorders>
+            <w:shd w:val="clear" w:color="auto" w:fill="FFFFFF"/>
             <w:tcMar>
               <w:left w:w="30" w:type="dxa"/>
             </w:tcMar>
@@ -683,39 +681,23 @@
           <w:p>
             <w:pPr>
               <w:pStyle w:val="TableContents"/>
-              <w:rPr/>
-            </w:pPr>
-            <w:r>
-              <w:rPr/>
-              <w:t xml:space="preserve">– </w:t>
-            </w:r>
-            <w:r>
-              <w:rPr/>
-              <w:t>Tegenstanders coderen</w:t>
-            </w:r>
-          </w:p>
-          <w:p>
-            <w:pPr>
-              <w:pStyle w:val="TableContents"/>
-              <w:rPr/>
-            </w:pPr>
-            <w:r>
-              <w:rPr/>
-              <w:t xml:space="preserve">– </w:t>
-            </w:r>
-            <w:r>
-              <w:rPr/>
-              <w:t>Elke tegenstander heeft ook een lijntje</w:t>
-            </w:r>
-          </w:p>
-          <w:p>
-            <w:pPr>
-              <w:pStyle w:val="TableContents"/>
-              <w:rPr/>
-            </w:pPr>
-            <w:r>
-              <w:rPr/>
-            </w:r>
+            </w:pPr>
+            <w:r>
+              <w:t>– Tegenstanders coderen</w:t>
+            </w:r>
+          </w:p>
+          <w:p>
+            <w:pPr>
+              <w:pStyle w:val="TableContents"/>
+            </w:pPr>
+            <w:r>
+              <w:t>– Elke tegenstander heeft ook een lijntje</w:t>
+            </w:r>
+          </w:p>
+          <w:p>
+            <w:pPr>
+              <w:pStyle w:val="TableContents"/>
+            </w:pPr>
           </w:p>
         </w:tc>
         <w:tc>
@@ -724,9 +706,8 @@
             <w:tcBorders>
               <w:left w:val="single" w:sz="2" w:space="0" w:color="000001"/>
               <w:bottom w:val="single" w:sz="2" w:space="0" w:color="000001"/>
-              <w:insideH w:val="single" w:sz="2" w:space="0" w:color="000001"/>
-            </w:tcBorders>
-            <w:shd w:color="auto" w:fill="FFFFFF" w:val="clear"/>
+            </w:tcBorders>
+            <w:shd w:val="clear" w:color="auto" w:fill="FFFFFF"/>
             <w:tcMar>
               <w:left w:w="30" w:type="dxa"/>
             </w:tcMar>
@@ -738,10 +719,8 @@
                 <w:ilvl w:val="0"/>
                 <w:numId w:val="5"/>
               </w:numPr>
-              <w:rPr/>
-            </w:pPr>
-            <w:r>
-              <w:rPr/>
+            </w:pPr>
+            <w:r>
               <w:t>De computer kan bewegen en naar links en naar rechts gaan</w:t>
             </w:r>
           </w:p>
@@ -752,10 +731,8 @@
                 <w:ilvl w:val="0"/>
                 <w:numId w:val="5"/>
               </w:numPr>
-              <w:rPr/>
-            </w:pPr>
-            <w:r>
-              <w:rPr/>
+            </w:pPr>
+            <w:r>
               <w:t>De computer kan ook doodgaan</w:t>
             </w:r>
           </w:p>
@@ -766,10 +743,8 @@
                 <w:ilvl w:val="0"/>
                 <w:numId w:val="5"/>
               </w:numPr>
-              <w:rPr/>
-            </w:pPr>
-            <w:r>
-              <w:rPr/>
+            </w:pPr>
+            <w:r>
               <w:t>De computer heeft ook een lijn achter zich.</w:t>
             </w:r>
           </w:p>
@@ -781,10 +756,8 @@
               <w:left w:val="single" w:sz="2" w:space="0" w:color="000001"/>
               <w:bottom w:val="single" w:sz="2" w:space="0" w:color="000001"/>
               <w:right w:val="single" w:sz="2" w:space="0" w:color="000001"/>
-              <w:insideH w:val="single" w:sz="2" w:space="0" w:color="000001"/>
-              <w:insideV w:val="single" w:sz="2" w:space="0" w:color="000001"/>
-            </w:tcBorders>
-            <w:shd w:color="auto" w:fill="CCCCCC" w:val="clear"/>
+            </w:tcBorders>
+            <w:shd w:val="clear" w:color="auto" w:fill="CCCCCC"/>
             <w:tcMar>
               <w:left w:w="30" w:type="dxa"/>
             </w:tcMar>
@@ -792,10 +765,8 @@
           <w:p>
             <w:pPr>
               <w:pStyle w:val="TableContents"/>
-              <w:rPr/>
-            </w:pPr>
-            <w:r>
-              <w:rPr/>
+            </w:pPr>
+            <w:r>
               <w:t>M</w:t>
             </w:r>
           </w:p>
@@ -803,7 +774,7 @@
       </w:tr>
       <w:tr>
         <w:trPr>
-          <w:trHeight w:val="1388" w:hRule="atLeast"/>
+          <w:trHeight w:val="1388"/>
         </w:trPr>
         <w:tc>
           <w:tcPr>
@@ -811,9 +782,8 @@
             <w:tcBorders>
               <w:left w:val="single" w:sz="2" w:space="0" w:color="000001"/>
               <w:bottom w:val="single" w:sz="2" w:space="0" w:color="000001"/>
-              <w:insideH w:val="single" w:sz="2" w:space="0" w:color="000001"/>
-            </w:tcBorders>
-            <w:shd w:color="auto" w:fill="4D4D4D" w:val="clear"/>
+            </w:tcBorders>
+            <w:shd w:val="clear" w:color="auto" w:fill="4D4D4D"/>
             <w:tcMar>
               <w:left w:w="30" w:type="dxa"/>
             </w:tcMar>
@@ -821,7 +791,6 @@
           <w:p>
             <w:pPr>
               <w:pStyle w:val="TableContents"/>
-              <w:rPr/>
             </w:pPr>
             <w:r>
               <w:rPr>
@@ -837,9 +806,8 @@
             <w:tcBorders>
               <w:left w:val="single" w:sz="2" w:space="0" w:color="000001"/>
               <w:bottom w:val="single" w:sz="2" w:space="0" w:color="000001"/>
-              <w:insideH w:val="single" w:sz="2" w:space="0" w:color="000001"/>
-            </w:tcBorders>
-            <w:shd w:color="auto" w:fill="FFFFFF" w:val="clear"/>
+            </w:tcBorders>
+            <w:shd w:val="clear" w:color="auto" w:fill="FFFFFF"/>
             <w:tcMar>
               <w:left w:w="30" w:type="dxa"/>
             </w:tcMar>
@@ -847,43 +815,30 @@
           <w:p>
             <w:pPr>
               <w:pStyle w:val="TableContents"/>
-              <w:rPr/>
-            </w:pPr>
-            <w:r>
-              <w:rPr/>
-              <w:t xml:space="preserve">– </w:t>
-            </w:r>
-            <w:r>
-              <w:rPr/>
-              <w:t>Lijntje in de kleur van je motor achter je</w:t>
-            </w:r>
-          </w:p>
-          <w:p>
-            <w:pPr>
-              <w:pStyle w:val="TableContents"/>
-              <w:rPr/>
-            </w:pPr>
-            <w:r>
-              <w:rPr/>
-              <w:t xml:space="preserve">– </w:t>
-            </w:r>
-            <w:r>
-              <w:rPr/>
-              <w:t>De lijn heeft colission</w:t>
-            </w:r>
-          </w:p>
-          <w:p>
-            <w:pPr>
-              <w:pStyle w:val="TableContents"/>
-              <w:rPr/>
-            </w:pPr>
-            <w:r>
-              <w:rPr/>
-              <w:t xml:space="preserve">– </w:t>
-            </w:r>
-            <w:r>
-              <w:rPr/>
-              <w:t>De lijn even wijd en hoog als de speler</w:t>
+            </w:pPr>
+            <w:r>
+              <w:t>– Lijntje in de kleur van je motor achter je</w:t>
+            </w:r>
+          </w:p>
+          <w:p>
+            <w:pPr>
+              <w:pStyle w:val="TableContents"/>
+            </w:pPr>
+            <w:r>
+              <w:t xml:space="preserve">– De lijn heeft </w:t>
+            </w:r>
+            <w:proofErr w:type="spellStart"/>
+            <w:r>
+              <w:t>colission</w:t>
+            </w:r>
+            <w:proofErr w:type="spellEnd"/>
+          </w:p>
+          <w:p>
+            <w:pPr>
+              <w:pStyle w:val="TableContents"/>
+            </w:pPr>
+            <w:r>
+              <w:t>– De lijn even wijd en hoog als de speler</w:t>
             </w:r>
           </w:p>
         </w:tc>
@@ -893,9 +848,8 @@
             <w:tcBorders>
               <w:left w:val="single" w:sz="2" w:space="0" w:color="000001"/>
               <w:bottom w:val="single" w:sz="2" w:space="0" w:color="000001"/>
-              <w:insideH w:val="single" w:sz="2" w:space="0" w:color="000001"/>
-            </w:tcBorders>
-            <w:shd w:color="auto" w:fill="FFFFFF" w:val="clear"/>
+            </w:tcBorders>
+            <w:shd w:val="clear" w:color="auto" w:fill="FFFFFF"/>
             <w:tcMar>
               <w:left w:w="30" w:type="dxa"/>
             </w:tcMar>
@@ -907,10 +861,8 @@
                 <w:ilvl w:val="0"/>
                 <w:numId w:val="6"/>
               </w:numPr>
-              <w:rPr/>
-            </w:pPr>
-            <w:r>
-              <w:rPr/>
+            </w:pPr>
+            <w:r>
               <w:t>De lijn is in de kleur van de motor</w:t>
             </w:r>
           </w:p>
@@ -921,11 +873,12 @@
                 <w:ilvl w:val="0"/>
                 <w:numId w:val="6"/>
               </w:numPr>
-              <w:rPr/>
-            </w:pPr>
-            <w:r>
-              <w:rPr/>
-              <w:t>De lijn is achter de speler of tegenstander</w:t>
+            </w:pPr>
+            <w:r>
+              <w:t xml:space="preserve">De lijn is achter de </w:t>
+            </w:r>
+            <w:r>
+              <w:t>speler of tegenstander</w:t>
             </w:r>
           </w:p>
           <w:p>
@@ -935,10 +888,8 @@
                 <w:ilvl w:val="0"/>
                 <w:numId w:val="6"/>
               </w:numPr>
-              <w:rPr/>
-            </w:pPr>
-            <w:r>
-              <w:rPr/>
+            </w:pPr>
+            <w:r>
               <w:t>De lijn is even wijd en hoog als de speler/tegenstander</w:t>
             </w:r>
           </w:p>
@@ -949,11 +900,17 @@
                 <w:ilvl w:val="0"/>
                 <w:numId w:val="6"/>
               </w:numPr>
-              <w:rPr/>
-            </w:pPr>
-            <w:r>
-              <w:rPr/>
-              <w:t>De lijn heeft een colission.</w:t>
+            </w:pPr>
+            <w:r>
+              <w:t xml:space="preserve">De lijn heeft een </w:t>
+            </w:r>
+            <w:proofErr w:type="spellStart"/>
+            <w:r>
+              <w:t>colission</w:t>
+            </w:r>
+            <w:proofErr w:type="spellEnd"/>
+            <w:r>
+              <w:t>.</w:t>
             </w:r>
           </w:p>
         </w:tc>
@@ -964,10 +921,8 @@
               <w:left w:val="single" w:sz="2" w:space="0" w:color="000001"/>
               <w:bottom w:val="single" w:sz="2" w:space="0" w:color="000001"/>
               <w:right w:val="single" w:sz="2" w:space="0" w:color="000001"/>
-              <w:insideH w:val="single" w:sz="2" w:space="0" w:color="000001"/>
-              <w:insideV w:val="single" w:sz="2" w:space="0" w:color="000001"/>
-            </w:tcBorders>
-            <w:shd w:color="auto" w:fill="CCCCCC" w:val="clear"/>
+            </w:tcBorders>
+            <w:shd w:val="clear" w:color="auto" w:fill="CCCCCC"/>
             <w:tcMar>
               <w:left w:w="30" w:type="dxa"/>
             </w:tcMar>
@@ -975,28 +930,18 @@
           <w:p>
             <w:pPr>
               <w:pStyle w:val="TableContents"/>
-              <w:rPr/>
-            </w:pPr>
-            <w:r>
-              <w:rPr/>
+            </w:pPr>
+            <w:r>
               <w:t>M</w:t>
             </w:r>
           </w:p>
         </w:tc>
       </w:tr>
     </w:tbl>
+    <w:p/>
     <w:p>
       <w:pPr>
-        <w:pStyle w:val="Normal"/>
-        <w:rPr/>
-      </w:pPr>
-      <w:r>
-        <w:rPr/>
-      </w:r>
-    </w:p>
-    <w:p>
-      <w:pPr>
-        <w:pStyle w:val="Heading1"/>
+        <w:pStyle w:val="Kop1"/>
         <w:rPr>
           <w:lang w:val="en-US"/>
         </w:rPr>
@@ -1011,8 +956,6 @@
     <w:tbl>
       <w:tblPr>
         <w:tblW w:w="9645" w:type="dxa"/>
-        <w:jc w:val="left"/>
-        <w:tblInd w:w="0" w:type="dxa"/>
         <w:tblBorders>
           <w:top w:val="single" w:sz="2" w:space="0" w:color="000001"/>
           <w:left w:val="single" w:sz="2" w:space="0" w:color="000001"/>
@@ -1025,17 +968,17 @@
           <w:bottom w:w="55" w:type="dxa"/>
           <w:right w:w="55" w:type="dxa"/>
         </w:tblCellMar>
-        <w:tblLook w:noVBand="0" w:val="0000" w:noHBand="0" w:lastColumn="0" w:firstColumn="0" w:lastRow="0" w:firstRow="0"/>
+        <w:tblLook w:val="0000" w:firstRow="0" w:lastRow="0" w:firstColumn="0" w:lastColumn="0" w:noHBand="0" w:noVBand="0"/>
       </w:tblPr>
       <w:tblGrid>
-        <w:gridCol w:w="2409"/>
+        <w:gridCol w:w="2410"/>
         <w:gridCol w:w="2241"/>
         <w:gridCol w:w="3566"/>
         <w:gridCol w:w="1428"/>
       </w:tblGrid>
       <w:tr>
         <w:trPr>
-          <w:trHeight w:val="383" w:hRule="atLeast"/>
+          <w:trHeight w:val="383"/>
         </w:trPr>
         <w:tc>
           <w:tcPr>
@@ -1044,9 +987,8 @@
               <w:top w:val="single" w:sz="2" w:space="0" w:color="000001"/>
               <w:left w:val="single" w:sz="2" w:space="0" w:color="000001"/>
               <w:bottom w:val="single" w:sz="2" w:space="0" w:color="000001"/>
-              <w:insideH w:val="single" w:sz="2" w:space="0" w:color="000001"/>
-            </w:tcBorders>
-            <w:shd w:color="auto" w:fill="000080" w:val="clear"/>
+            </w:tcBorders>
+            <w:shd w:val="clear" w:color="auto" w:fill="000080"/>
             <w:tcMar>
               <w:left w:w="42" w:type="dxa"/>
             </w:tcMar>
@@ -1054,7 +996,6 @@
           <w:p>
             <w:pPr>
               <w:pStyle w:val="TableContents"/>
-              <w:rPr/>
             </w:pPr>
             <w:r>
               <w:rPr>
@@ -1071,9 +1012,8 @@
               <w:top w:val="single" w:sz="2" w:space="0" w:color="000001"/>
               <w:left w:val="single" w:sz="2" w:space="0" w:color="000001"/>
               <w:bottom w:val="single" w:sz="2" w:space="0" w:color="000001"/>
-              <w:insideH w:val="single" w:sz="2" w:space="0" w:color="000001"/>
-            </w:tcBorders>
-            <w:shd w:color="auto" w:fill="000080" w:val="clear"/>
+            </w:tcBorders>
+            <w:shd w:val="clear" w:color="auto" w:fill="000080"/>
             <w:tcMar>
               <w:left w:w="42" w:type="dxa"/>
             </w:tcMar>
@@ -1081,7 +1021,6 @@
           <w:p>
             <w:pPr>
               <w:pStyle w:val="TableContents"/>
-              <w:rPr/>
             </w:pPr>
             <w:r>
               <w:rPr>
@@ -1098,9 +1037,8 @@
               <w:top w:val="single" w:sz="2" w:space="0" w:color="000001"/>
               <w:left w:val="single" w:sz="2" w:space="0" w:color="000001"/>
               <w:bottom w:val="single" w:sz="2" w:space="0" w:color="000001"/>
-              <w:insideH w:val="single" w:sz="2" w:space="0" w:color="000001"/>
-            </w:tcBorders>
-            <w:shd w:color="auto" w:fill="000080" w:val="clear"/>
+            </w:tcBorders>
+            <w:shd w:val="clear" w:color="auto" w:fill="000080"/>
             <w:tcMar>
               <w:left w:w="42" w:type="dxa"/>
             </w:tcMar>
@@ -1108,14 +1046,15 @@
           <w:p>
             <w:pPr>
               <w:pStyle w:val="TableContents"/>
-              <w:rPr/>
-            </w:pPr>
+            </w:pPr>
+            <w:proofErr w:type="gramStart"/>
             <w:r>
               <w:rPr>
                 <w:color w:val="FFFFFF"/>
               </w:rPr>
               <w:t>Acceptatie criteria</w:t>
             </w:r>
+            <w:proofErr w:type="gramEnd"/>
           </w:p>
         </w:tc>
         <w:tc>
@@ -1126,10 +1065,8 @@
               <w:left w:val="single" w:sz="2" w:space="0" w:color="000001"/>
               <w:bottom w:val="single" w:sz="2" w:space="0" w:color="000001"/>
               <w:right w:val="single" w:sz="2" w:space="0" w:color="000001"/>
-              <w:insideH w:val="single" w:sz="2" w:space="0" w:color="000001"/>
-              <w:insideV w:val="single" w:sz="2" w:space="0" w:color="000001"/>
-            </w:tcBorders>
-            <w:shd w:color="auto" w:fill="000080" w:val="clear"/>
+            </w:tcBorders>
+            <w:shd w:val="clear" w:color="auto" w:fill="000080"/>
             <w:tcMar>
               <w:left w:w="42" w:type="dxa"/>
             </w:tcMar>
@@ -1137,20 +1074,21 @@
           <w:p>
             <w:pPr>
               <w:pStyle w:val="TableContents"/>
-              <w:rPr/>
-            </w:pPr>
+            </w:pPr>
+            <w:proofErr w:type="spellStart"/>
             <w:r>
               <w:rPr>
                 <w:color w:val="FFFFFF"/>
               </w:rPr>
               <w:t>Prio</w:t>
             </w:r>
+            <w:proofErr w:type="spellEnd"/>
           </w:p>
         </w:tc>
       </w:tr>
       <w:tr>
         <w:trPr>
-          <w:trHeight w:val="284" w:hRule="atLeast"/>
+          <w:trHeight w:val="284"/>
         </w:trPr>
         <w:tc>
           <w:tcPr>
@@ -1159,9 +1097,8 @@
               <w:top w:val="single" w:sz="2" w:space="0" w:color="000001"/>
               <w:left w:val="single" w:sz="2" w:space="0" w:color="000001"/>
               <w:bottom w:val="single" w:sz="2" w:space="0" w:color="000001"/>
-              <w:insideH w:val="single" w:sz="2" w:space="0" w:color="000001"/>
-            </w:tcBorders>
-            <w:shd w:color="auto" w:fill="4D4D4D" w:val="clear"/>
+            </w:tcBorders>
+            <w:shd w:val="clear" w:color="auto" w:fill="4D4D4D"/>
             <w:tcMar>
               <w:left w:w="42" w:type="dxa"/>
             </w:tcMar>
@@ -1177,7 +1114,13 @@
               <w:rPr>
                 <w:color w:val="FFFFFF" w:themeColor="background1"/>
               </w:rPr>
-              <w:t>Als developer wil ik dat mijn design er goed uitziet en het spel meer speelbaar is</w:t>
+              <w:t xml:space="preserve">Als developer wil ik dat mijn design er goed uitziet en het </w:t>
+            </w:r>
+            <w:r>
+              <w:rPr>
+                <w:color w:val="FFFFFF" w:themeColor="background1"/>
+              </w:rPr>
+              <w:t>spel meer speelbaar is</w:t>
             </w:r>
           </w:p>
         </w:tc>
@@ -1188,9 +1131,8 @@
               <w:top w:val="single" w:sz="2" w:space="0" w:color="000001"/>
               <w:left w:val="single" w:sz="2" w:space="0" w:color="000001"/>
               <w:bottom w:val="single" w:sz="2" w:space="0" w:color="000001"/>
-              <w:insideH w:val="single" w:sz="2" w:space="0" w:color="000001"/>
-            </w:tcBorders>
-            <w:shd w:color="auto" w:fill="FFFFFF" w:val="clear"/>
+            </w:tcBorders>
+            <w:shd w:val="clear" w:color="auto" w:fill="FFFFFF"/>
             <w:tcMar>
               <w:left w:w="42" w:type="dxa"/>
             </w:tcMar>
@@ -1228,8 +1170,16 @@
               <w:rPr>
                 <w:color w:val="000000"/>
               </w:rPr>
-              <w:t>Bekijken van tutorials</w:t>
-            </w:r>
+              <w:t xml:space="preserve">Bekijken van </w:t>
+            </w:r>
+            <w:proofErr w:type="spellStart"/>
+            <w:r>
+              <w:rPr>
+                <w:color w:val="000000"/>
+              </w:rPr>
+              <w:t>tutorials</w:t>
+            </w:r>
+            <w:proofErr w:type="spellEnd"/>
           </w:p>
         </w:tc>
         <w:tc>
@@ -1239,9 +1189,8 @@
               <w:top w:val="single" w:sz="2" w:space="0" w:color="000001"/>
               <w:left w:val="single" w:sz="2" w:space="0" w:color="000001"/>
               <w:bottom w:val="single" w:sz="2" w:space="0" w:color="000001"/>
-              <w:insideH w:val="single" w:sz="2" w:space="0" w:color="000001"/>
-            </w:tcBorders>
-            <w:shd w:color="auto" w:fill="FFFFFF" w:val="clear"/>
+            </w:tcBorders>
+            <w:shd w:val="clear" w:color="auto" w:fill="FFFFFF"/>
             <w:tcMar>
               <w:left w:w="42" w:type="dxa"/>
             </w:tcMar>
@@ -1291,10 +1240,8 @@
               <w:left w:val="single" w:sz="2" w:space="0" w:color="000001"/>
               <w:bottom w:val="single" w:sz="2" w:space="0" w:color="000001"/>
               <w:right w:val="single" w:sz="2" w:space="0" w:color="000001"/>
-              <w:insideH w:val="single" w:sz="2" w:space="0" w:color="000001"/>
-              <w:insideV w:val="single" w:sz="2" w:space="0" w:color="000001"/>
-            </w:tcBorders>
-            <w:shd w:color="auto" w:fill="CCCCCC" w:val="clear"/>
+            </w:tcBorders>
+            <w:shd w:val="clear" w:color="auto" w:fill="CCCCCC"/>
             <w:tcMar>
               <w:left w:w="42" w:type="dxa"/>
             </w:tcMar>
@@ -1302,46 +1249,47 @@
           <w:p>
             <w:pPr>
               <w:pStyle w:val="TableContents"/>
-              <w:rPr/>
-            </w:pPr>
-            <w:r>
-              <w:rPr/>
+            </w:pPr>
+            <w:r>
               <w:t>M</w:t>
             </w:r>
           </w:p>
         </w:tc>
       </w:tr>
     </w:tbl>
+    <w:p/>
     <w:p>
       <w:pPr>
-        <w:pStyle w:val="Normal"/>
-        <w:rPr/>
+        <w:pStyle w:val="Kop1"/>
       </w:pPr>
       <w:r>
-        <w:rPr/>
+        <w:lastRenderedPageBreak/>
+        <w:t xml:space="preserve">Sprint </w:t>
       </w:r>
-    </w:p>
-    <w:p>
-      <w:pPr>
-        <w:pStyle w:val="Heading1"/>
-        <w:rPr/>
-      </w:pPr>
+      <w:proofErr w:type="spellStart"/>
       <w:r>
-        <w:rPr/>
-        <w:t xml:space="preserve">Sprint backlog 2 - </w:t>
+        <w:t>backlog</w:t>
+      </w:r>
+      <w:proofErr w:type="spellEnd"/>
+      <w:r>
+        <w:t xml:space="preserve"> 2 - </w:t>
       </w:r>
       <w:r>
         <w:rPr>
           <w:lang w:val="en-US"/>
         </w:rPr>
-        <w:t>Galaxy Trespassers</w:t>
+        <w:t xml:space="preserve">Galaxy </w:t>
+      </w:r>
+      <w:r>
+        <w:rPr>
+          <w:lang w:val="en-US"/>
+        </w:rPr>
+        <w:t>Trespassers</w:t>
       </w:r>
     </w:p>
     <w:tbl>
       <w:tblPr>
         <w:tblW w:w="9645" w:type="dxa"/>
-        <w:jc w:val="left"/>
-        <w:tblInd w:w="0" w:type="dxa"/>
         <w:tblBorders>
           <w:top w:val="single" w:sz="2" w:space="0" w:color="000001"/>
           <w:left w:val="single" w:sz="2" w:space="0" w:color="000001"/>
@@ -1354,17 +1302,17 @@
           <w:bottom w:w="55" w:type="dxa"/>
           <w:right w:w="55" w:type="dxa"/>
         </w:tblCellMar>
-        <w:tblLook w:noVBand="0" w:val="0000" w:noHBand="0" w:lastColumn="0" w:firstColumn="0" w:lastRow="0" w:firstRow="0"/>
+        <w:tblLook w:val="0000" w:firstRow="0" w:lastRow="0" w:firstColumn="0" w:lastColumn="0" w:noHBand="0" w:noVBand="0"/>
       </w:tblPr>
       <w:tblGrid>
-        <w:gridCol w:w="2409"/>
+        <w:gridCol w:w="2410"/>
         <w:gridCol w:w="2241"/>
         <w:gridCol w:w="3566"/>
         <w:gridCol w:w="1428"/>
       </w:tblGrid>
       <w:tr>
         <w:trPr>
-          <w:trHeight w:val="383" w:hRule="atLeast"/>
+          <w:trHeight w:val="383"/>
         </w:trPr>
         <w:tc>
           <w:tcPr>
@@ -1373,9 +1321,8 @@
               <w:top w:val="single" w:sz="2" w:space="0" w:color="000001"/>
               <w:left w:val="single" w:sz="2" w:space="0" w:color="000001"/>
               <w:bottom w:val="single" w:sz="2" w:space="0" w:color="000001"/>
-              <w:insideH w:val="single" w:sz="2" w:space="0" w:color="000001"/>
-            </w:tcBorders>
-            <w:shd w:color="auto" w:fill="000080" w:val="clear"/>
+            </w:tcBorders>
+            <w:shd w:val="clear" w:color="auto" w:fill="000080"/>
             <w:tcMar>
               <w:left w:w="42" w:type="dxa"/>
             </w:tcMar>
@@ -1383,7 +1330,6 @@
           <w:p>
             <w:pPr>
               <w:pStyle w:val="TableContents"/>
-              <w:rPr/>
             </w:pPr>
             <w:r>
               <w:rPr>
@@ -1400,9 +1346,8 @@
               <w:top w:val="single" w:sz="2" w:space="0" w:color="000001"/>
               <w:left w:val="single" w:sz="2" w:space="0" w:color="000001"/>
               <w:bottom w:val="single" w:sz="2" w:space="0" w:color="000001"/>
-              <w:insideH w:val="single" w:sz="2" w:space="0" w:color="000001"/>
-            </w:tcBorders>
-            <w:shd w:color="auto" w:fill="000080" w:val="clear"/>
+            </w:tcBorders>
+            <w:shd w:val="clear" w:color="auto" w:fill="000080"/>
             <w:tcMar>
               <w:left w:w="42" w:type="dxa"/>
             </w:tcMar>
@@ -1410,7 +1355,6 @@
           <w:p>
             <w:pPr>
               <w:pStyle w:val="TableContents"/>
-              <w:rPr/>
             </w:pPr>
             <w:r>
               <w:rPr>
@@ -1427,9 +1371,8 @@
               <w:top w:val="single" w:sz="2" w:space="0" w:color="000001"/>
               <w:left w:val="single" w:sz="2" w:space="0" w:color="000001"/>
               <w:bottom w:val="single" w:sz="2" w:space="0" w:color="000001"/>
-              <w:insideH w:val="single" w:sz="2" w:space="0" w:color="000001"/>
-            </w:tcBorders>
-            <w:shd w:color="auto" w:fill="000080" w:val="clear"/>
+            </w:tcBorders>
+            <w:shd w:val="clear" w:color="auto" w:fill="000080"/>
             <w:tcMar>
               <w:left w:w="42" w:type="dxa"/>
             </w:tcMar>
@@ -1437,14 +1380,15 @@
           <w:p>
             <w:pPr>
               <w:pStyle w:val="TableContents"/>
-              <w:rPr/>
-            </w:pPr>
+            </w:pPr>
+            <w:proofErr w:type="gramStart"/>
             <w:r>
               <w:rPr>
                 <w:color w:val="FFFFFF"/>
               </w:rPr>
               <w:t>Acceptatie criteria</w:t>
             </w:r>
+            <w:proofErr w:type="gramEnd"/>
           </w:p>
         </w:tc>
         <w:tc>
@@ -1455,10 +1399,8 @@
               <w:left w:val="single" w:sz="2" w:space="0" w:color="000001"/>
               <w:bottom w:val="single" w:sz="2" w:space="0" w:color="000001"/>
               <w:right w:val="single" w:sz="2" w:space="0" w:color="000001"/>
-              <w:insideH w:val="single" w:sz="2" w:space="0" w:color="000001"/>
-              <w:insideV w:val="single" w:sz="2" w:space="0" w:color="000001"/>
-            </w:tcBorders>
-            <w:shd w:color="auto" w:fill="000080" w:val="clear"/>
+            </w:tcBorders>
+            <w:shd w:val="clear" w:color="auto" w:fill="000080"/>
             <w:tcMar>
               <w:left w:w="42" w:type="dxa"/>
             </w:tcMar>
@@ -1466,20 +1408,21 @@
           <w:p>
             <w:pPr>
               <w:pStyle w:val="TableContents"/>
-              <w:rPr/>
-            </w:pPr>
+            </w:pPr>
+            <w:proofErr w:type="spellStart"/>
             <w:r>
               <w:rPr>
                 <w:color w:val="FFFFFF"/>
               </w:rPr>
               <w:t>Prio</w:t>
             </w:r>
+            <w:proofErr w:type="spellEnd"/>
           </w:p>
         </w:tc>
       </w:tr>
       <w:tr>
         <w:trPr>
-          <w:trHeight w:val="270" w:hRule="atLeast"/>
+          <w:trHeight w:val="270"/>
         </w:trPr>
         <w:tc>
           <w:tcPr>
@@ -1488,9 +1431,8 @@
               <w:top w:val="single" w:sz="2" w:space="0" w:color="000001"/>
               <w:left w:val="single" w:sz="2" w:space="0" w:color="000001"/>
               <w:bottom w:val="single" w:sz="2" w:space="0" w:color="000001"/>
-              <w:insideH w:val="single" w:sz="2" w:space="0" w:color="000001"/>
-            </w:tcBorders>
-            <w:shd w:color="auto" w:fill="4D4D4D" w:val="clear"/>
+            </w:tcBorders>
+            <w:shd w:val="clear" w:color="auto" w:fill="4D4D4D"/>
             <w:tcMar>
               <w:left w:w="42" w:type="dxa"/>
             </w:tcMar>
@@ -1517,9 +1459,8 @@
               <w:top w:val="single" w:sz="2" w:space="0" w:color="000001"/>
               <w:left w:val="single" w:sz="2" w:space="0" w:color="000001"/>
               <w:bottom w:val="single" w:sz="2" w:space="0" w:color="000001"/>
-              <w:insideH w:val="single" w:sz="2" w:space="0" w:color="000001"/>
-            </w:tcBorders>
-            <w:shd w:color="auto" w:fill="FFFFFF" w:val="clear"/>
+            </w:tcBorders>
+            <w:shd w:val="clear" w:color="auto" w:fill="FFFFFF"/>
             <w:tcMar>
               <w:left w:w="42" w:type="dxa"/>
             </w:tcMar>
@@ -1557,8 +1498,44 @@
               <w:rPr>
                 <w:color w:val="000000"/>
               </w:rPr>
-              <w:t>Bekijken van tutorials</w:t>
-            </w:r>
+              <w:t xml:space="preserve">Bekijken van </w:t>
+            </w:r>
+            <w:proofErr w:type="spellStart"/>
+            <w:r>
+              <w:rPr>
+                <w:color w:val="000000"/>
+              </w:rPr>
+              <w:t>tutorials</w:t>
+            </w:r>
+            <w:proofErr w:type="spellEnd"/>
+          </w:p>
+          <w:p>
+            <w:pPr>
+              <w:pStyle w:val="TableContents"/>
+              <w:numPr>
+                <w:ilvl w:val="1"/>
+                <w:numId w:val="3"/>
+              </w:numPr>
+              <w:rPr>
+                <w:color w:val="000000"/>
+              </w:rPr>
+            </w:pPr>
+            <w:r>
+              <w:rPr>
+                <w:color w:val="000000"/>
+              </w:rPr>
+              <w:t>Sprites aanpassen</w:t>
+            </w:r>
+          </w:p>
+          <w:p>
+            <w:pPr>
+              <w:pStyle w:val="TableContents"/>
+              <w:rPr>
+                <w:color w:val="000000"/>
+              </w:rPr>
+            </w:pPr>
+            <w:bookmarkStart w:id="1" w:name="_GoBack"/>
+            <w:bookmarkEnd w:id="1"/>
           </w:p>
         </w:tc>
         <w:tc>
@@ -1568,9 +1545,8 @@
               <w:top w:val="single" w:sz="2" w:space="0" w:color="000001"/>
               <w:left w:val="single" w:sz="2" w:space="0" w:color="000001"/>
               <w:bottom w:val="single" w:sz="2" w:space="0" w:color="000001"/>
-              <w:insideH w:val="single" w:sz="2" w:space="0" w:color="000001"/>
-            </w:tcBorders>
-            <w:shd w:color="auto" w:fill="FFFFFF" w:val="clear"/>
+            </w:tcBorders>
+            <w:shd w:val="clear" w:color="auto" w:fill="FFFFFF"/>
             <w:tcMar>
               <w:left w:w="42" w:type="dxa"/>
             </w:tcMar>
@@ -1608,8 +1584,87 @@
               <w:rPr>
                 <w:color w:val="000000"/>
               </w:rPr>
-              <w:t>Het spel moet meer speelbaar kunnen zijn als het prototype dat voorheen ontwikkeld is</w:t>
-            </w:r>
+              <w:t xml:space="preserve">Het spel </w:t>
+            </w:r>
+            <w:r>
+              <w:rPr>
+                <w:color w:val="000000"/>
+              </w:rPr>
+              <w:t>moet meer speelbaar kunnen zijn als het prototype dat voorheen ontwikkeld is</w:t>
+            </w:r>
+          </w:p>
+          <w:p>
+            <w:pPr>
+              <w:pStyle w:val="TableContents"/>
+              <w:numPr>
+                <w:ilvl w:val="3"/>
+                <w:numId w:val="1"/>
+              </w:numPr>
+              <w:rPr>
+                <w:color w:val="000000"/>
+              </w:rPr>
+            </w:pPr>
+            <w:r>
+              <w:rPr>
+                <w:color w:val="000000"/>
+              </w:rPr>
+              <w:t xml:space="preserve">Er moet een </w:t>
+            </w:r>
+            <w:proofErr w:type="spellStart"/>
+            <w:r>
+              <w:rPr>
+                <w:color w:val="000000"/>
+              </w:rPr>
+              <w:t>player</w:t>
+            </w:r>
+            <w:proofErr w:type="spellEnd"/>
+            <w:r>
+              <w:rPr>
+                <w:color w:val="000000"/>
+              </w:rPr>
+              <w:t xml:space="preserve"> model zijn</w:t>
+            </w:r>
+          </w:p>
+          <w:p>
+            <w:pPr>
+              <w:pStyle w:val="TableContents"/>
+              <w:numPr>
+                <w:ilvl w:val="3"/>
+                <w:numId w:val="1"/>
+              </w:numPr>
+              <w:rPr>
+                <w:color w:val="000000"/>
+              </w:rPr>
+            </w:pPr>
+            <w:r>
+              <w:rPr>
+                <w:color w:val="000000"/>
+              </w:rPr>
+              <w:t xml:space="preserve">Er moeten een meerdere </w:t>
+            </w:r>
+            <w:proofErr w:type="spellStart"/>
+            <w:r>
+              <w:rPr>
+                <w:color w:val="000000"/>
+              </w:rPr>
+              <w:t>enemies</w:t>
+            </w:r>
+            <w:proofErr w:type="spellEnd"/>
+            <w:r>
+              <w:rPr>
+                <w:color w:val="000000"/>
+              </w:rPr>
+              <w:t xml:space="preserve"> aanwezig zijn</w:t>
+            </w:r>
+          </w:p>
+          <w:p>
+            <w:pPr>
+              <w:pStyle w:val="TableContents"/>
+              <w:ind w:left="502"/>
+              <w:rPr>
+                <w:color w:val="000000"/>
+              </w:rPr>
+            </w:pPr>
           </w:p>
         </w:tc>
         <w:tc>
@@ -1620,10 +1675,8 @@
               <w:left w:val="single" w:sz="2" w:space="0" w:color="000001"/>
               <w:bottom w:val="single" w:sz="2" w:space="0" w:color="000001"/>
               <w:right w:val="single" w:sz="2" w:space="0" w:color="000001"/>
-              <w:insideH w:val="single" w:sz="2" w:space="0" w:color="000001"/>
-              <w:insideV w:val="single" w:sz="2" w:space="0" w:color="000001"/>
-            </w:tcBorders>
-            <w:shd w:color="auto" w:fill="CCCCCC" w:val="clear"/>
+            </w:tcBorders>
+            <w:shd w:val="clear" w:color="auto" w:fill="CCCCCC"/>
             <w:tcMar>
               <w:left w:w="42" w:type="dxa"/>
             </w:tcMar>
@@ -1631,10 +1684,8 @@
           <w:p>
             <w:pPr>
               <w:pStyle w:val="TableContents"/>
-              <w:rPr/>
-            </w:pPr>
-            <w:r>
-              <w:rPr/>
+            </w:pPr>
+            <w:r>
               <w:t>M</w:t>
             </w:r>
           </w:p>
@@ -1643,44 +1694,167 @@
     </w:tbl>
     <w:p>
       <w:pPr>
-        <w:pStyle w:val="Heading1"/>
-        <w:rPr/>
-      </w:pPr>
-      <w:r>
-        <w:rPr/>
-      </w:r>
+        <w:pStyle w:val="Kop1"/>
+      </w:pPr>
     </w:p>
-    <w:p>
-      <w:pPr>
-        <w:pStyle w:val="Normal"/>
-        <w:rPr/>
-      </w:pPr>
-      <w:r>
-        <w:rPr/>
-      </w:r>
-    </w:p>
+    <w:p/>
     <w:sectPr>
-      <w:type w:val="nextPage"/>
       <w:pgSz w:w="11906" w:h="16838"/>
-      <w:pgMar w:left="1417" w:right="1417" w:header="0" w:top="1417" w:footer="0" w:bottom="1417" w:gutter="0"/>
-      <w:pgNumType w:fmt="decimal"/>
-      <w:formProt w:val="false"/>
-      <w:textDirection w:val="lrTb"/>
-      <w:docGrid w:type="default" w:linePitch="360" w:charSpace="0"/>
+      <w:pgMar w:top="1417" w:right="1417" w:bottom="1417" w:left="1417" w:header="0" w:footer="0" w:gutter="0"/>
+      <w:cols w:space="708"/>
+      <w:formProt w:val="0"/>
+      <w:docGrid w:linePitch="360"/>
     </w:sectPr>
   </w:body>
 </w:document>
 </file>
 
 <file path=word/numbering.xml><?xml version="1.0" encoding="utf-8"?>
-<w:numbering xmlns:w="http://schemas.openxmlformats.org/wordprocessingml/2006/main" xmlns:o="urn:schemas-microsoft-com:office:office" xmlns:r="http://schemas.openxmlformats.org/officeDocument/2006/relationships" xmlns:v="urn:schemas-microsoft-com:vml">
-  <w:abstractNum w:abstractNumId="1">
+<w:numbering xmlns:wpc="http://schemas.microsoft.com/office/word/2010/wordprocessingCanvas" xmlns:cx="http://schemas.microsoft.com/office/drawing/2014/chartex" xmlns:cx1="http://schemas.microsoft.com/office/drawing/2015/9/8/chartex" xmlns:cx2="http://schemas.microsoft.com/office/drawing/2015/10/21/chartex" xmlns:cx3="http://schemas.microsoft.com/office/drawing/2016/5/9/chartex" xmlns:cx4="http://schemas.microsoft.com/office/drawing/2016/5/10/chartex" xmlns:cx5="http://schemas.microsoft.com/office/drawing/2016/5/11/chartex" xmlns:cx6="http://schemas.microsoft.com/office/drawing/2016/5/12/chartex" xmlns:cx7="http://schemas.microsoft.com/office/drawing/2016/5/13/chartex" xmlns:cx8="http://schemas.microsoft.com/office/drawing/2016/5/14/chartex" xmlns:mc="http://schemas.openxmlformats.org/markup-compatibility/2006" xmlns:aink="http://schemas.microsoft.com/office/drawing/2016/ink" xmlns:am3d="http://schemas.microsoft.com/office/drawing/2017/model3d" xmlns:o="urn:schemas-microsoft-com:office:office" xmlns:r="http://schemas.openxmlformats.org/officeDocument/2006/relationships" xmlns:m="http://schemas.openxmlformats.org/officeDocument/2006/math" xmlns:v="urn:schemas-microsoft-com:vml" xmlns:wp14="http://schemas.microsoft.com/office/word/2010/wordprocessingDrawing" xmlns:wp="http://schemas.openxmlformats.org/drawingml/2006/wordprocessingDrawing" xmlns:w10="urn:schemas-microsoft-com:office:word" xmlns:w="http://schemas.openxmlformats.org/wordprocessingml/2006/main" xmlns:w14="http://schemas.microsoft.com/office/word/2010/wordml" xmlns:w15="http://schemas.microsoft.com/office/word/2012/wordml" xmlns:w16cid="http://schemas.microsoft.com/office/word/2016/wordml/cid" xmlns:w16se="http://schemas.microsoft.com/office/word/2015/wordml/symex" xmlns:wpg="http://schemas.microsoft.com/office/word/2010/wordprocessingGroup" xmlns:wpi="http://schemas.microsoft.com/office/word/2010/wordprocessingInk" xmlns:wne="http://schemas.microsoft.com/office/word/2006/wordml" xmlns:wps="http://schemas.microsoft.com/office/word/2010/wordprocessingShape" mc:Ignorable="w14 w15 w16se w16cid wp14">
+  <w:abstractNum w:abstractNumId="0" w15:restartNumberingAfterBreak="0">
+    <w:nsid w:val="47DA3853"/>
+    <w:multiLevelType w:val="multilevel"/>
+    <w:tmpl w:val="264462C6"/>
     <w:lvl w:ilvl="0">
       <w:start w:val="1"/>
       <w:numFmt w:val="decimal"/>
       <w:lvlText w:val="%1."/>
       <w:lvlJc w:val="left"/>
       <w:pPr>
+        <w:ind w:left="360" w:hanging="360"/>
+      </w:pPr>
+    </w:lvl>
+    <w:lvl w:ilvl="1">
+      <w:start w:val="1"/>
+      <w:numFmt w:val="bullet"/>
+      <w:lvlText w:val="◦"/>
+      <w:lvlJc w:val="left"/>
+      <w:pPr>
+        <w:tabs>
+          <w:tab w:val="num" w:pos="1080"/>
+        </w:tabs>
+        <w:ind w:left="1080" w:hanging="360"/>
+      </w:pPr>
+      <w:rPr>
+        <w:rFonts w:ascii="OpenSymbol" w:hAnsi="OpenSymbol" w:cs="OpenSymbol" w:hint="default"/>
+      </w:rPr>
+    </w:lvl>
+    <w:lvl w:ilvl="2">
+      <w:start w:val="1"/>
+      <w:numFmt w:val="bullet"/>
+      <w:lvlText w:val="▪"/>
+      <w:lvlJc w:val="left"/>
+      <w:pPr>
+        <w:tabs>
+          <w:tab w:val="num" w:pos="1440"/>
+        </w:tabs>
+        <w:ind w:left="1440" w:hanging="360"/>
+      </w:pPr>
+      <w:rPr>
+        <w:rFonts w:ascii="OpenSymbol" w:hAnsi="OpenSymbol" w:cs="OpenSymbol" w:hint="default"/>
+      </w:rPr>
+    </w:lvl>
+    <w:lvl w:ilvl="3">
+      <w:start w:val="1"/>
+      <w:numFmt w:val="bullet"/>
+      <w:lvlText w:val=""/>
+      <w:lvlJc w:val="left"/>
+      <w:pPr>
+        <w:tabs>
+          <w:tab w:val="num" w:pos="1800"/>
+        </w:tabs>
+        <w:ind w:left="1800" w:hanging="360"/>
+      </w:pPr>
+      <w:rPr>
+        <w:rFonts w:ascii="Symbol" w:hAnsi="Symbol" w:cs="Symbol" w:hint="default"/>
+      </w:rPr>
+    </w:lvl>
+    <w:lvl w:ilvl="4">
+      <w:start w:val="1"/>
+      <w:numFmt w:val="bullet"/>
+      <w:lvlText w:val="◦"/>
+      <w:lvlJc w:val="left"/>
+      <w:pPr>
+        <w:tabs>
+          <w:tab w:val="num" w:pos="2160"/>
+        </w:tabs>
+        <w:ind w:left="2160" w:hanging="360"/>
+      </w:pPr>
+      <w:rPr>
+        <w:rFonts w:ascii="OpenSymbol" w:hAnsi="OpenSymbol" w:cs="OpenSymbol" w:hint="default"/>
+      </w:rPr>
+    </w:lvl>
+    <w:lvl w:ilvl="5">
+      <w:start w:val="1"/>
+      <w:numFmt w:val="bullet"/>
+      <w:lvlText w:val="▪"/>
+      <w:lvlJc w:val="left"/>
+      <w:pPr>
+        <w:tabs>
+          <w:tab w:val="num" w:pos="2520"/>
+        </w:tabs>
+        <w:ind w:left="2520" w:hanging="360"/>
+      </w:pPr>
+      <w:rPr>
+        <w:rFonts w:ascii="OpenSymbol" w:hAnsi="OpenSymbol" w:cs="OpenSymbol" w:hint="default"/>
+      </w:rPr>
+    </w:lvl>
+    <w:lvl w:ilvl="6">
+      <w:start w:val="1"/>
+      <w:numFmt w:val="bullet"/>
+      <w:lvlText w:val=""/>
+      <w:lvlJc w:val="left"/>
+      <w:pPr>
+        <w:tabs>
+          <w:tab w:val="num" w:pos="2880"/>
+        </w:tabs>
+        <w:ind w:left="2880" w:hanging="360"/>
+      </w:pPr>
+      <w:rPr>
+        <w:rFonts w:ascii="Symbol" w:hAnsi="Symbol" w:cs="Symbol" w:hint="default"/>
+      </w:rPr>
+    </w:lvl>
+    <w:lvl w:ilvl="7">
+      <w:start w:val="1"/>
+      <w:numFmt w:val="bullet"/>
+      <w:lvlText w:val="◦"/>
+      <w:lvlJc w:val="left"/>
+      <w:pPr>
+        <w:tabs>
+          <w:tab w:val="num" w:pos="3240"/>
+        </w:tabs>
+        <w:ind w:left="3240" w:hanging="360"/>
+      </w:pPr>
+      <w:rPr>
+        <w:rFonts w:ascii="OpenSymbol" w:hAnsi="OpenSymbol" w:cs="OpenSymbol" w:hint="default"/>
+      </w:rPr>
+    </w:lvl>
+    <w:lvl w:ilvl="8">
+      <w:start w:val="1"/>
+      <w:numFmt w:val="bullet"/>
+      <w:lvlText w:val="▪"/>
+      <w:lvlJc w:val="left"/>
+      <w:pPr>
+        <w:tabs>
+          <w:tab w:val="num" w:pos="3600"/>
+        </w:tabs>
+        <w:ind w:left="3600" w:hanging="360"/>
+      </w:pPr>
+      <w:rPr>
+        <w:rFonts w:ascii="OpenSymbol" w:hAnsi="OpenSymbol" w:cs="OpenSymbol" w:hint="default"/>
+      </w:rPr>
+    </w:lvl>
+  </w:abstractNum>
+  <w:abstractNum w:abstractNumId="1" w15:restartNumberingAfterBreak="0">
+    <w:nsid w:val="5717456A"/>
+    <w:multiLevelType w:val="multilevel"/>
+    <w:tmpl w:val="673AAE92"/>
+    <w:lvl w:ilvl="0">
+      <w:start w:val="1"/>
+      <w:numFmt w:val="decimal"/>
+      <w:lvlText w:val="%1."/>
+      <w:lvlJc w:val="left"/>
+      <w:pPr>
         <w:tabs>
           <w:tab w:val="num" w:pos="360"/>
         </w:tabs>
@@ -1784,7 +1958,10 @@
       </w:pPr>
     </w:lvl>
   </w:abstractNum>
-  <w:abstractNum w:abstractNumId="2">
+  <w:abstractNum w:abstractNumId="2" w15:restartNumberingAfterBreak="0">
+    <w:nsid w:val="5C51677D"/>
+    <w:multiLevelType w:val="multilevel"/>
+    <w:tmpl w:val="CA14D5FC"/>
     <w:lvl w:ilvl="0">
       <w:start w:val="1"/>
       <w:numFmt w:val="bullet"/>
@@ -1795,7 +1972,6 @@
       </w:pPr>
       <w:rPr>
         <w:rFonts w:ascii="Times New Roman" w:hAnsi="Times New Roman" w:cs="Times New Roman" w:hint="default"/>
-        <w:rFonts w:cs="Times New Roman"/>
       </w:rPr>
     </w:lvl>
     <w:lvl w:ilvl="1">
@@ -1808,7 +1984,6 @@
       </w:pPr>
       <w:rPr>
         <w:rFonts w:ascii="Courier New" w:hAnsi="Courier New" w:cs="Courier New" w:hint="default"/>
-        <w:rFonts w:cs="Courier New"/>
       </w:rPr>
     </w:lvl>
     <w:lvl w:ilvl="2">
@@ -1845,7 +2020,6 @@
       </w:pPr>
       <w:rPr>
         <w:rFonts w:ascii="Courier New" w:hAnsi="Courier New" w:cs="Courier New" w:hint="default"/>
-        <w:rFonts w:cs="Courier New"/>
       </w:rPr>
     </w:lvl>
     <w:lvl w:ilvl="5">
@@ -1882,7 +2056,6 @@
       </w:pPr>
       <w:rPr>
         <w:rFonts w:ascii="Courier New" w:hAnsi="Courier New" w:cs="Courier New" w:hint="default"/>
-        <w:rFonts w:cs="Courier New"/>
       </w:rPr>
     </w:lvl>
     <w:lvl w:ilvl="8">
@@ -1898,7 +2071,10 @@
       </w:rPr>
     </w:lvl>
   </w:abstractNum>
-  <w:abstractNum w:abstractNumId="3">
+  <w:abstractNum w:abstractNumId="3" w15:restartNumberingAfterBreak="0">
+    <w:nsid w:val="6D9F3FFD"/>
+    <w:multiLevelType w:val="multilevel"/>
+    <w:tmpl w:val="09E26DF6"/>
     <w:lvl w:ilvl="0">
       <w:start w:val="1"/>
       <w:numFmt w:val="decimal"/>
@@ -1906,9 +2082,9 @@
       <w:lvlJc w:val="left"/>
       <w:pPr>
         <w:tabs>
-          <w:tab w:val="num" w:pos="360"/>
-        </w:tabs>
-        <w:ind w:left="360" w:hanging="360"/>
+          <w:tab w:val="num" w:pos="720"/>
+        </w:tabs>
+        <w:ind w:left="720" w:hanging="360"/>
       </w:pPr>
     </w:lvl>
     <w:lvl w:ilvl="1">
@@ -1918,9 +2094,9 @@
       <w:lvlJc w:val="left"/>
       <w:pPr>
         <w:tabs>
-          <w:tab w:val="num" w:pos="360"/>
-        </w:tabs>
-        <w:ind w:left="360" w:hanging="360"/>
+          <w:tab w:val="num" w:pos="1080"/>
+        </w:tabs>
+        <w:ind w:left="1080" w:hanging="360"/>
       </w:pPr>
     </w:lvl>
     <w:lvl w:ilvl="2">
@@ -1930,9 +2106,9 @@
       <w:lvlJc w:val="left"/>
       <w:pPr>
         <w:tabs>
-          <w:tab w:val="num" w:pos="502"/>
-        </w:tabs>
-        <w:ind w:left="502" w:hanging="360"/>
+          <w:tab w:val="num" w:pos="1440"/>
+        </w:tabs>
+        <w:ind w:left="1440" w:hanging="360"/>
       </w:pPr>
     </w:lvl>
     <w:lvl w:ilvl="3">
@@ -1942,9 +2118,9 @@
       <w:lvlJc w:val="left"/>
       <w:pPr>
         <w:tabs>
-          <w:tab w:val="num" w:pos="502"/>
-        </w:tabs>
-        <w:ind w:left="502" w:hanging="360"/>
+          <w:tab w:val="num" w:pos="1800"/>
+        </w:tabs>
+        <w:ind w:left="1800" w:hanging="360"/>
       </w:pPr>
     </w:lvl>
     <w:lvl w:ilvl="4">
@@ -2008,384 +2184,10 @@
       </w:pPr>
     </w:lvl>
   </w:abstractNum>
-  <w:abstractNum w:abstractNumId="4">
-    <w:lvl w:ilvl="0">
-      <w:start w:val="1"/>
-      <w:numFmt w:val="decimal"/>
-      <w:lvlText w:val="%1."/>
-      <w:lvlJc w:val="left"/>
-      <w:pPr>
-        <w:ind w:left="360" w:hanging="360"/>
-      </w:pPr>
-    </w:lvl>
-    <w:lvl w:ilvl="1">
-      <w:start w:val="1"/>
-      <w:numFmt w:val="bullet"/>
-      <w:lvlText w:val="◦"/>
-      <w:lvlJc w:val="left"/>
-      <w:pPr>
-        <w:tabs>
-          <w:tab w:val="num" w:pos="1080"/>
-        </w:tabs>
-        <w:ind w:left="1080" w:hanging="360"/>
-      </w:pPr>
-      <w:rPr>
-        <w:rFonts w:ascii="OpenSymbol" w:hAnsi="OpenSymbol" w:cs="OpenSymbol" w:hint="default"/>
-        <w:rFonts w:cs="OpenSymbol"/>
-      </w:rPr>
-    </w:lvl>
-    <w:lvl w:ilvl="2">
-      <w:start w:val="1"/>
-      <w:numFmt w:val="bullet"/>
-      <w:lvlText w:val="▪"/>
-      <w:lvlJc w:val="left"/>
-      <w:pPr>
-        <w:tabs>
-          <w:tab w:val="num" w:pos="1440"/>
-        </w:tabs>
-        <w:ind w:left="1440" w:hanging="360"/>
-      </w:pPr>
-      <w:rPr>
-        <w:rFonts w:ascii="OpenSymbol" w:hAnsi="OpenSymbol" w:cs="OpenSymbol" w:hint="default"/>
-        <w:rFonts w:cs="OpenSymbol"/>
-      </w:rPr>
-    </w:lvl>
-    <w:lvl w:ilvl="3">
-      <w:start w:val="1"/>
-      <w:numFmt w:val="bullet"/>
-      <w:lvlText w:val=""/>
-      <w:lvlJc w:val="left"/>
-      <w:pPr>
-        <w:tabs>
-          <w:tab w:val="num" w:pos="1800"/>
-        </w:tabs>
-        <w:ind w:left="1800" w:hanging="360"/>
-      </w:pPr>
-      <w:rPr>
-        <w:rFonts w:ascii="Symbol" w:hAnsi="Symbol" w:cs="Symbol" w:hint="default"/>
-        <w:rFonts w:cs="Symbol"/>
-      </w:rPr>
-    </w:lvl>
-    <w:lvl w:ilvl="4">
-      <w:start w:val="1"/>
-      <w:numFmt w:val="bullet"/>
-      <w:lvlText w:val="◦"/>
-      <w:lvlJc w:val="left"/>
-      <w:pPr>
-        <w:tabs>
-          <w:tab w:val="num" w:pos="2160"/>
-        </w:tabs>
-        <w:ind w:left="2160" w:hanging="360"/>
-      </w:pPr>
-      <w:rPr>
-        <w:rFonts w:ascii="OpenSymbol" w:hAnsi="OpenSymbol" w:cs="OpenSymbol" w:hint="default"/>
-        <w:rFonts w:cs="OpenSymbol"/>
-      </w:rPr>
-    </w:lvl>
-    <w:lvl w:ilvl="5">
-      <w:start w:val="1"/>
-      <w:numFmt w:val="bullet"/>
-      <w:lvlText w:val="▪"/>
-      <w:lvlJc w:val="left"/>
-      <w:pPr>
-        <w:tabs>
-          <w:tab w:val="num" w:pos="2520"/>
-        </w:tabs>
-        <w:ind w:left="2520" w:hanging="360"/>
-      </w:pPr>
-      <w:rPr>
-        <w:rFonts w:ascii="OpenSymbol" w:hAnsi="OpenSymbol" w:cs="OpenSymbol" w:hint="default"/>
-        <w:rFonts w:cs="OpenSymbol"/>
-      </w:rPr>
-    </w:lvl>
-    <w:lvl w:ilvl="6">
-      <w:start w:val="1"/>
-      <w:numFmt w:val="bullet"/>
-      <w:lvlText w:val=""/>
-      <w:lvlJc w:val="left"/>
-      <w:pPr>
-        <w:tabs>
-          <w:tab w:val="num" w:pos="2880"/>
-        </w:tabs>
-        <w:ind w:left="2880" w:hanging="360"/>
-      </w:pPr>
-      <w:rPr>
-        <w:rFonts w:ascii="Symbol" w:hAnsi="Symbol" w:cs="Symbol" w:hint="default"/>
-        <w:rFonts w:cs="Symbol"/>
-      </w:rPr>
-    </w:lvl>
-    <w:lvl w:ilvl="7">
-      <w:start w:val="1"/>
-      <w:numFmt w:val="bullet"/>
-      <w:lvlText w:val="◦"/>
-      <w:lvlJc w:val="left"/>
-      <w:pPr>
-        <w:tabs>
-          <w:tab w:val="num" w:pos="3240"/>
-        </w:tabs>
-        <w:ind w:left="3240" w:hanging="360"/>
-      </w:pPr>
-      <w:rPr>
-        <w:rFonts w:ascii="OpenSymbol" w:hAnsi="OpenSymbol" w:cs="OpenSymbol" w:hint="default"/>
-        <w:rFonts w:cs="OpenSymbol"/>
-      </w:rPr>
-    </w:lvl>
-    <w:lvl w:ilvl="8">
-      <w:start w:val="1"/>
-      <w:numFmt w:val="bullet"/>
-      <w:lvlText w:val="▪"/>
-      <w:lvlJc w:val="left"/>
-      <w:pPr>
-        <w:tabs>
-          <w:tab w:val="num" w:pos="3600"/>
-        </w:tabs>
-        <w:ind w:left="3600" w:hanging="360"/>
-      </w:pPr>
-      <w:rPr>
-        <w:rFonts w:ascii="OpenSymbol" w:hAnsi="OpenSymbol" w:cs="OpenSymbol" w:hint="default"/>
-        <w:rFonts w:cs="OpenSymbol"/>
-      </w:rPr>
-    </w:lvl>
-  </w:abstractNum>
-  <w:abstractNum w:abstractNumId="5">
-    <w:lvl w:ilvl="0">
-      <w:start w:val="1"/>
-      <w:numFmt w:val="decimal"/>
-      <w:lvlText w:val="%1."/>
-      <w:lvlJc w:val="left"/>
-      <w:pPr>
-        <w:tabs>
-          <w:tab w:val="num" w:pos="720"/>
-        </w:tabs>
-        <w:ind w:left="720" w:hanging="360"/>
-      </w:pPr>
-      <w:rPr/>
-    </w:lvl>
-    <w:lvl w:ilvl="1">
-      <w:start w:val="1"/>
-      <w:numFmt w:val="decimal"/>
-      <w:lvlText w:val="%2."/>
-      <w:lvlJc w:val="left"/>
-      <w:pPr>
-        <w:tabs>
-          <w:tab w:val="num" w:pos="1080"/>
-        </w:tabs>
-        <w:ind w:left="1080" w:hanging="360"/>
-      </w:pPr>
-      <w:rPr/>
-    </w:lvl>
-    <w:lvl w:ilvl="2">
-      <w:start w:val="1"/>
-      <w:numFmt w:val="decimal"/>
-      <w:lvlText w:val="%3."/>
-      <w:lvlJc w:val="left"/>
-      <w:pPr>
-        <w:tabs>
-          <w:tab w:val="num" w:pos="1440"/>
-        </w:tabs>
-        <w:ind w:left="1440" w:hanging="360"/>
-      </w:pPr>
-      <w:rPr/>
-    </w:lvl>
-    <w:lvl w:ilvl="3">
-      <w:start w:val="1"/>
-      <w:numFmt w:val="decimal"/>
-      <w:lvlText w:val="%4."/>
-      <w:lvlJc w:val="left"/>
-      <w:pPr>
-        <w:tabs>
-          <w:tab w:val="num" w:pos="1800"/>
-        </w:tabs>
-        <w:ind w:left="1800" w:hanging="360"/>
-      </w:pPr>
-      <w:rPr/>
-    </w:lvl>
-    <w:lvl w:ilvl="4">
-      <w:start w:val="1"/>
-      <w:numFmt w:val="decimal"/>
-      <w:lvlText w:val="%5."/>
-      <w:lvlJc w:val="left"/>
-      <w:pPr>
-        <w:tabs>
-          <w:tab w:val="num" w:pos="2160"/>
-        </w:tabs>
-        <w:ind w:left="2160" w:hanging="360"/>
-      </w:pPr>
-      <w:rPr/>
-    </w:lvl>
-    <w:lvl w:ilvl="5">
-      <w:start w:val="1"/>
-      <w:numFmt w:val="decimal"/>
-      <w:lvlText w:val="%6."/>
-      <w:lvlJc w:val="left"/>
-      <w:pPr>
-        <w:tabs>
-          <w:tab w:val="num" w:pos="2520"/>
-        </w:tabs>
-        <w:ind w:left="2520" w:hanging="360"/>
-      </w:pPr>
-      <w:rPr/>
-    </w:lvl>
-    <w:lvl w:ilvl="6">
-      <w:start w:val="1"/>
-      <w:numFmt w:val="decimal"/>
-      <w:lvlText w:val="%7."/>
-      <w:lvlJc w:val="left"/>
-      <w:pPr>
-        <w:tabs>
-          <w:tab w:val="num" w:pos="2880"/>
-        </w:tabs>
-        <w:ind w:left="2880" w:hanging="360"/>
-      </w:pPr>
-      <w:rPr/>
-    </w:lvl>
-    <w:lvl w:ilvl="7">
-      <w:start w:val="1"/>
-      <w:numFmt w:val="decimal"/>
-      <w:lvlText w:val="%8."/>
-      <w:lvlJc w:val="left"/>
-      <w:pPr>
-        <w:tabs>
-          <w:tab w:val="num" w:pos="3240"/>
-        </w:tabs>
-        <w:ind w:left="3240" w:hanging="360"/>
-      </w:pPr>
-      <w:rPr/>
-    </w:lvl>
-    <w:lvl w:ilvl="8">
-      <w:start w:val="1"/>
-      <w:numFmt w:val="decimal"/>
-      <w:lvlText w:val="%9."/>
-      <w:lvlJc w:val="left"/>
-      <w:pPr>
-        <w:tabs>
-          <w:tab w:val="num" w:pos="3600"/>
-        </w:tabs>
-        <w:ind w:left="3600" w:hanging="360"/>
-      </w:pPr>
-      <w:rPr/>
-    </w:lvl>
-  </w:abstractNum>
-  <w:abstractNum w:abstractNumId="6">
-    <w:lvl w:ilvl="0">
-      <w:start w:val="1"/>
-      <w:numFmt w:val="decimal"/>
-      <w:lvlText w:val="%1."/>
-      <w:lvlJc w:val="left"/>
-      <w:pPr>
-        <w:tabs>
-          <w:tab w:val="num" w:pos="720"/>
-        </w:tabs>
-        <w:ind w:left="720" w:hanging="360"/>
-      </w:pPr>
-      <w:rPr/>
-    </w:lvl>
-    <w:lvl w:ilvl="1">
-      <w:start w:val="1"/>
-      <w:numFmt w:val="decimal"/>
-      <w:lvlText w:val="%2."/>
-      <w:lvlJc w:val="left"/>
-      <w:pPr>
-        <w:tabs>
-          <w:tab w:val="num" w:pos="1080"/>
-        </w:tabs>
-        <w:ind w:left="1080" w:hanging="360"/>
-      </w:pPr>
-      <w:rPr/>
-    </w:lvl>
-    <w:lvl w:ilvl="2">
-      <w:start w:val="1"/>
-      <w:numFmt w:val="decimal"/>
-      <w:lvlText w:val="%3."/>
-      <w:lvlJc w:val="left"/>
-      <w:pPr>
-        <w:tabs>
-          <w:tab w:val="num" w:pos="1440"/>
-        </w:tabs>
-        <w:ind w:left="1440" w:hanging="360"/>
-      </w:pPr>
-      <w:rPr/>
-    </w:lvl>
-    <w:lvl w:ilvl="3">
-      <w:start w:val="1"/>
-      <w:numFmt w:val="decimal"/>
-      <w:lvlText w:val="%4."/>
-      <w:lvlJc w:val="left"/>
-      <w:pPr>
-        <w:tabs>
-          <w:tab w:val="num" w:pos="1800"/>
-        </w:tabs>
-        <w:ind w:left="1800" w:hanging="360"/>
-      </w:pPr>
-      <w:rPr/>
-    </w:lvl>
-    <w:lvl w:ilvl="4">
-      <w:start w:val="1"/>
-      <w:numFmt w:val="decimal"/>
-      <w:lvlText w:val="%5."/>
-      <w:lvlJc w:val="left"/>
-      <w:pPr>
-        <w:tabs>
-          <w:tab w:val="num" w:pos="2160"/>
-        </w:tabs>
-        <w:ind w:left="2160" w:hanging="360"/>
-      </w:pPr>
-      <w:rPr/>
-    </w:lvl>
-    <w:lvl w:ilvl="5">
-      <w:start w:val="1"/>
-      <w:numFmt w:val="decimal"/>
-      <w:lvlText w:val="%6."/>
-      <w:lvlJc w:val="left"/>
-      <w:pPr>
-        <w:tabs>
-          <w:tab w:val="num" w:pos="2520"/>
-        </w:tabs>
-        <w:ind w:left="2520" w:hanging="360"/>
-      </w:pPr>
-      <w:rPr/>
-    </w:lvl>
-    <w:lvl w:ilvl="6">
-      <w:start w:val="1"/>
-      <w:numFmt w:val="decimal"/>
-      <w:lvlText w:val="%7."/>
-      <w:lvlJc w:val="left"/>
-      <w:pPr>
-        <w:tabs>
-          <w:tab w:val="num" w:pos="2880"/>
-        </w:tabs>
-        <w:ind w:left="2880" w:hanging="360"/>
-      </w:pPr>
-      <w:rPr/>
-    </w:lvl>
-    <w:lvl w:ilvl="7">
-      <w:start w:val="1"/>
-      <w:numFmt w:val="decimal"/>
-      <w:lvlText w:val="%8."/>
-      <w:lvlJc w:val="left"/>
-      <w:pPr>
-        <w:tabs>
-          <w:tab w:val="num" w:pos="3240"/>
-        </w:tabs>
-        <w:ind w:left="3240" w:hanging="360"/>
-      </w:pPr>
-      <w:rPr/>
-    </w:lvl>
-    <w:lvl w:ilvl="8">
-      <w:start w:val="1"/>
-      <w:numFmt w:val="decimal"/>
-      <w:lvlText w:val="%9."/>
-      <w:lvlJc w:val="left"/>
-      <w:pPr>
-        <w:tabs>
-          <w:tab w:val="num" w:pos="3600"/>
-        </w:tabs>
-        <w:ind w:left="3600" w:hanging="360"/>
-      </w:pPr>
-      <w:rPr/>
-    </w:lvl>
-  </w:abstractNum>
-  <w:abstractNum w:abstractNumId="7">
+  <w:abstractNum w:abstractNumId="4" w15:restartNumberingAfterBreak="0">
+    <w:nsid w:val="771A705F"/>
+    <w:multiLevelType w:val="multilevel"/>
+    <w:tmpl w:val="7FEE33C2"/>
     <w:lvl w:ilvl="0">
       <w:start w:val="1"/>
       <w:numFmt w:val="none"/>
@@ -2393,7 +2195,7 @@
       <w:lvlText w:val=""/>
       <w:lvlJc w:val="left"/>
       <w:pPr>
-        <w:ind w:left="0" w:hanging="0"/>
+        <w:ind w:left="0" w:firstLine="0"/>
       </w:pPr>
     </w:lvl>
     <w:lvl w:ilvl="1">
@@ -2403,7 +2205,7 @@
       <w:lvlText w:val=""/>
       <w:lvlJc w:val="left"/>
       <w:pPr>
-        <w:ind w:left="0" w:hanging="0"/>
+        <w:ind w:left="0" w:firstLine="0"/>
       </w:pPr>
     </w:lvl>
     <w:lvl w:ilvl="2">
@@ -2413,7 +2215,7 @@
       <w:lvlText w:val=""/>
       <w:lvlJc w:val="left"/>
       <w:pPr>
-        <w:ind w:left="0" w:hanging="0"/>
+        <w:ind w:left="0" w:firstLine="0"/>
       </w:pPr>
     </w:lvl>
     <w:lvl w:ilvl="3">
@@ -2423,7 +2225,7 @@
       <w:lvlText w:val=""/>
       <w:lvlJc w:val="left"/>
       <w:pPr>
-        <w:ind w:left="0" w:hanging="0"/>
+        <w:ind w:left="0" w:firstLine="0"/>
       </w:pPr>
     </w:lvl>
     <w:lvl w:ilvl="4">
@@ -2433,7 +2235,7 @@
       <w:lvlText w:val=""/>
       <w:lvlJc w:val="left"/>
       <w:pPr>
-        <w:ind w:left="0" w:hanging="0"/>
+        <w:ind w:left="0" w:firstLine="0"/>
       </w:pPr>
     </w:lvl>
     <w:lvl w:ilvl="5">
@@ -2443,7 +2245,7 @@
       <w:lvlText w:val=""/>
       <w:lvlJc w:val="left"/>
       <w:pPr>
-        <w:ind w:left="0" w:hanging="0"/>
+        <w:ind w:left="0" w:firstLine="0"/>
       </w:pPr>
     </w:lvl>
     <w:lvl w:ilvl="6">
@@ -2453,7 +2255,7 @@
       <w:lvlText w:val=""/>
       <w:lvlJc w:val="left"/>
       <w:pPr>
-        <w:ind w:left="0" w:hanging="0"/>
+        <w:ind w:left="0" w:firstLine="0"/>
       </w:pPr>
     </w:lvl>
     <w:lvl w:ilvl="7">
@@ -2463,7 +2265,7 @@
       <w:lvlText w:val=""/>
       <w:lvlJc w:val="left"/>
       <w:pPr>
-        <w:ind w:left="0" w:hanging="0"/>
+        <w:ind w:left="0" w:firstLine="0"/>
       </w:pPr>
     </w:lvl>
     <w:lvl w:ilvl="8">
@@ -2473,60 +2275,284 @@
       <w:lvlText w:val=""/>
       <w:lvlJc w:val="left"/>
       <w:pPr>
-        <w:ind w:left="0" w:hanging="0"/>
+        <w:ind w:left="0" w:firstLine="0"/>
+      </w:pPr>
+    </w:lvl>
+  </w:abstractNum>
+  <w:abstractNum w:abstractNumId="5" w15:restartNumberingAfterBreak="0">
+    <w:nsid w:val="7C133C03"/>
+    <w:multiLevelType w:val="multilevel"/>
+    <w:tmpl w:val="FCB41612"/>
+    <w:lvl w:ilvl="0">
+      <w:start w:val="1"/>
+      <w:numFmt w:val="decimal"/>
+      <w:lvlText w:val="%1."/>
+      <w:lvlJc w:val="left"/>
+      <w:pPr>
+        <w:tabs>
+          <w:tab w:val="num" w:pos="720"/>
+        </w:tabs>
+        <w:ind w:left="720" w:hanging="360"/>
+      </w:pPr>
+    </w:lvl>
+    <w:lvl w:ilvl="1">
+      <w:start w:val="1"/>
+      <w:numFmt w:val="decimal"/>
+      <w:lvlText w:val="%2."/>
+      <w:lvlJc w:val="left"/>
+      <w:pPr>
+        <w:tabs>
+          <w:tab w:val="num" w:pos="1080"/>
+        </w:tabs>
+        <w:ind w:left="1080" w:hanging="360"/>
+      </w:pPr>
+    </w:lvl>
+    <w:lvl w:ilvl="2">
+      <w:start w:val="1"/>
+      <w:numFmt w:val="decimal"/>
+      <w:lvlText w:val="%3."/>
+      <w:lvlJc w:val="left"/>
+      <w:pPr>
+        <w:tabs>
+          <w:tab w:val="num" w:pos="1440"/>
+        </w:tabs>
+        <w:ind w:left="1440" w:hanging="360"/>
+      </w:pPr>
+    </w:lvl>
+    <w:lvl w:ilvl="3">
+      <w:start w:val="1"/>
+      <w:numFmt w:val="decimal"/>
+      <w:lvlText w:val="%4."/>
+      <w:lvlJc w:val="left"/>
+      <w:pPr>
+        <w:tabs>
+          <w:tab w:val="num" w:pos="1800"/>
+        </w:tabs>
+        <w:ind w:left="1800" w:hanging="360"/>
+      </w:pPr>
+    </w:lvl>
+    <w:lvl w:ilvl="4">
+      <w:start w:val="1"/>
+      <w:numFmt w:val="decimal"/>
+      <w:lvlText w:val="%5."/>
+      <w:lvlJc w:val="left"/>
+      <w:pPr>
+        <w:tabs>
+          <w:tab w:val="num" w:pos="2160"/>
+        </w:tabs>
+        <w:ind w:left="2160" w:hanging="360"/>
+      </w:pPr>
+    </w:lvl>
+    <w:lvl w:ilvl="5">
+      <w:start w:val="1"/>
+      <w:numFmt w:val="decimal"/>
+      <w:lvlText w:val="%6."/>
+      <w:lvlJc w:val="left"/>
+      <w:pPr>
+        <w:tabs>
+          <w:tab w:val="num" w:pos="2520"/>
+        </w:tabs>
+        <w:ind w:left="2520" w:hanging="360"/>
+      </w:pPr>
+    </w:lvl>
+    <w:lvl w:ilvl="6">
+      <w:start w:val="1"/>
+      <w:numFmt w:val="decimal"/>
+      <w:lvlText w:val="%7."/>
+      <w:lvlJc w:val="left"/>
+      <w:pPr>
+        <w:tabs>
+          <w:tab w:val="num" w:pos="2880"/>
+        </w:tabs>
+        <w:ind w:left="2880" w:hanging="360"/>
+      </w:pPr>
+    </w:lvl>
+    <w:lvl w:ilvl="7">
+      <w:start w:val="1"/>
+      <w:numFmt w:val="decimal"/>
+      <w:lvlText w:val="%8."/>
+      <w:lvlJc w:val="left"/>
+      <w:pPr>
+        <w:tabs>
+          <w:tab w:val="num" w:pos="3240"/>
+        </w:tabs>
+        <w:ind w:left="3240" w:hanging="360"/>
+      </w:pPr>
+    </w:lvl>
+    <w:lvl w:ilvl="8">
+      <w:start w:val="1"/>
+      <w:numFmt w:val="decimal"/>
+      <w:lvlText w:val="%9."/>
+      <w:lvlJc w:val="left"/>
+      <w:pPr>
+        <w:tabs>
+          <w:tab w:val="num" w:pos="3600"/>
+        </w:tabs>
+        <w:ind w:left="3600" w:hanging="360"/>
+      </w:pPr>
+    </w:lvl>
+  </w:abstractNum>
+  <w:abstractNum w:abstractNumId="6" w15:restartNumberingAfterBreak="0">
+    <w:nsid w:val="7DB303D6"/>
+    <w:multiLevelType w:val="multilevel"/>
+    <w:tmpl w:val="C0088062"/>
+    <w:lvl w:ilvl="0">
+      <w:start w:val="1"/>
+      <w:numFmt w:val="decimal"/>
+      <w:lvlText w:val="%1."/>
+      <w:lvlJc w:val="left"/>
+      <w:pPr>
+        <w:tabs>
+          <w:tab w:val="num" w:pos="360"/>
+        </w:tabs>
+        <w:ind w:left="360" w:hanging="360"/>
+      </w:pPr>
+    </w:lvl>
+    <w:lvl w:ilvl="1">
+      <w:start w:val="1"/>
+      <w:numFmt w:val="decimal"/>
+      <w:lvlText w:val="%2."/>
+      <w:lvlJc w:val="left"/>
+      <w:pPr>
+        <w:tabs>
+          <w:tab w:val="num" w:pos="360"/>
+        </w:tabs>
+        <w:ind w:left="360" w:hanging="360"/>
+      </w:pPr>
+    </w:lvl>
+    <w:lvl w:ilvl="2">
+      <w:start w:val="1"/>
+      <w:numFmt w:val="decimal"/>
+      <w:lvlText w:val="%3."/>
+      <w:lvlJc w:val="left"/>
+      <w:pPr>
+        <w:tabs>
+          <w:tab w:val="num" w:pos="502"/>
+        </w:tabs>
+        <w:ind w:left="502" w:hanging="360"/>
+      </w:pPr>
+    </w:lvl>
+    <w:lvl w:ilvl="3">
+      <w:start w:val="1"/>
+      <w:numFmt w:val="decimal"/>
+      <w:lvlText w:val="%4."/>
+      <w:lvlJc w:val="left"/>
+      <w:pPr>
+        <w:tabs>
+          <w:tab w:val="num" w:pos="502"/>
+        </w:tabs>
+        <w:ind w:left="502" w:hanging="360"/>
+      </w:pPr>
+    </w:lvl>
+    <w:lvl w:ilvl="4">
+      <w:start w:val="1"/>
+      <w:numFmt w:val="decimal"/>
+      <w:lvlText w:val="%5."/>
+      <w:lvlJc w:val="left"/>
+      <w:pPr>
+        <w:tabs>
+          <w:tab w:val="num" w:pos="2160"/>
+        </w:tabs>
+        <w:ind w:left="2160" w:hanging="360"/>
+      </w:pPr>
+    </w:lvl>
+    <w:lvl w:ilvl="5">
+      <w:start w:val="1"/>
+      <w:numFmt w:val="decimal"/>
+      <w:lvlText w:val="%6."/>
+      <w:lvlJc w:val="left"/>
+      <w:pPr>
+        <w:tabs>
+          <w:tab w:val="num" w:pos="2520"/>
+        </w:tabs>
+        <w:ind w:left="2520" w:hanging="360"/>
+      </w:pPr>
+    </w:lvl>
+    <w:lvl w:ilvl="6">
+      <w:start w:val="1"/>
+      <w:numFmt w:val="decimal"/>
+      <w:lvlText w:val="%7."/>
+      <w:lvlJc w:val="left"/>
+      <w:pPr>
+        <w:tabs>
+          <w:tab w:val="num" w:pos="2880"/>
+        </w:tabs>
+        <w:ind w:left="2880" w:hanging="360"/>
+      </w:pPr>
+    </w:lvl>
+    <w:lvl w:ilvl="7">
+      <w:start w:val="1"/>
+      <w:numFmt w:val="decimal"/>
+      <w:lvlText w:val="%8."/>
+      <w:lvlJc w:val="left"/>
+      <w:pPr>
+        <w:tabs>
+          <w:tab w:val="num" w:pos="3240"/>
+        </w:tabs>
+        <w:ind w:left="3240" w:hanging="360"/>
+      </w:pPr>
+    </w:lvl>
+    <w:lvl w:ilvl="8">
+      <w:start w:val="1"/>
+      <w:numFmt w:val="decimal"/>
+      <w:lvlText w:val="%9."/>
+      <w:lvlJc w:val="left"/>
+      <w:pPr>
+        <w:tabs>
+          <w:tab w:val="num" w:pos="3600"/>
+        </w:tabs>
+        <w:ind w:left="3600" w:hanging="360"/>
       </w:pPr>
     </w:lvl>
   </w:abstractNum>
   <w:num w:numId="1">
-    <w:abstractNumId w:val="1"/>
+    <w:abstractNumId w:val="6"/>
   </w:num>
   <w:num w:numId="2">
     <w:abstractNumId w:val="2"/>
   </w:num>
   <w:num w:numId="3">
+    <w:abstractNumId w:val="1"/>
+  </w:num>
+  <w:num w:numId="4">
+    <w:abstractNumId w:val="0"/>
+  </w:num>
+  <w:num w:numId="5">
     <w:abstractNumId w:val="3"/>
   </w:num>
-  <w:num w:numId="4">
-    <w:abstractNumId w:val="4"/>
-  </w:num>
-  <w:num w:numId="5">
+  <w:num w:numId="6">
     <w:abstractNumId w:val="5"/>
   </w:num>
-  <w:num w:numId="6">
-    <w:abstractNumId w:val="6"/>
-  </w:num>
   <w:num w:numId="7">
-    <w:abstractNumId w:val="7"/>
+    <w:abstractNumId w:val="4"/>
   </w:num>
 </w:numbering>
 </file>
 
 <file path=word/styles.xml><?xml version="1.0" encoding="utf-8"?>
-<w:styles xmlns:w="http://schemas.openxmlformats.org/wordprocessingml/2006/main" xmlns:w14="http://schemas.microsoft.com/office/word/2010/wordml" xmlns:mc="http://schemas.openxmlformats.org/markup-compatibility/2006" mc:Ignorable="w14">
+<w:styles xmlns:mc="http://schemas.openxmlformats.org/markup-compatibility/2006" xmlns:r="http://schemas.openxmlformats.org/officeDocument/2006/relationships" xmlns:w="http://schemas.openxmlformats.org/wordprocessingml/2006/main" xmlns:w14="http://schemas.microsoft.com/office/word/2010/wordml" xmlns:w15="http://schemas.microsoft.com/office/word/2012/wordml" xmlns:w16cid="http://schemas.microsoft.com/office/word/2016/wordml/cid" xmlns:w16se="http://schemas.microsoft.com/office/word/2015/wordml/symex" mc:Ignorable="w14 w15 w16se w16cid">
   <w:docDefaults>
     <w:rPrDefault>
       <w:rPr>
-        <w:rFonts w:ascii="Calibri" w:hAnsi="Calibri" w:eastAsia="Calibri" w:cs="" w:asciiTheme="minorHAnsi" w:cstheme="minorBidi" w:eastAsiaTheme="minorHAnsi" w:hAnsiTheme="minorHAnsi"/>
+        <w:rFonts w:asciiTheme="minorHAnsi" w:eastAsiaTheme="minorHAnsi" w:hAnsiTheme="minorHAnsi" w:cstheme="minorBidi"/>
         <w:sz w:val="24"/>
         <w:szCs w:val="24"/>
         <w:lang w:val="nl-NL" w:eastAsia="en-US" w:bidi="ar-SA"/>
       </w:rPr>
     </w:rPrDefault>
-    <w:pPrDefault>
-      <w:pPr/>
-    </w:pPrDefault>
+    <w:pPrDefault/>
   </w:docDefaults>
-  <w:latentStyles w:defLockedState="0" w:defUIPriority="99" w:defSemiHidden="0" w:defUnhideWhenUsed="0" w:defQFormat="0" w:count="382">
+  <w:latentStyles w:defLockedState="0" w:defUIPriority="99" w:defSemiHidden="0" w:defUnhideWhenUsed="0" w:defQFormat="0" w:count="375">
     <w:lsdException w:name="Normal" w:uiPriority="0" w:qFormat="1"/>
     <w:lsdException w:name="heading 1" w:uiPriority="0" w:qFormat="1"/>
-    <w:lsdException w:name="heading 2" w:uiPriority="9" w:semiHidden="1" w:unhideWhenUsed="1" w:qFormat="1"/>
-    <w:lsdException w:name="heading 3" w:uiPriority="9" w:semiHidden="1" w:unhideWhenUsed="1" w:qFormat="1"/>
-    <w:lsdException w:name="heading 4" w:uiPriority="9" w:semiHidden="1" w:unhideWhenUsed="1" w:qFormat="1"/>
-    <w:lsdException w:name="heading 5" w:uiPriority="9" w:semiHidden="1" w:unhideWhenUsed="1" w:qFormat="1"/>
-    <w:lsdException w:name="heading 6" w:uiPriority="9" w:semiHidden="1" w:unhideWhenUsed="1" w:qFormat="1"/>
-    <w:lsdException w:name="heading 7" w:uiPriority="9" w:semiHidden="1" w:unhideWhenUsed="1" w:qFormat="1"/>
-    <w:lsdException w:name="heading 8" w:uiPriority="9" w:semiHidden="1" w:unhideWhenUsed="1" w:qFormat="1"/>
-    <w:lsdException w:name="heading 9" w:uiPriority="9" w:semiHidden="1" w:unhideWhenUsed="1" w:qFormat="1"/>
+    <w:lsdException w:name="heading 2" w:semiHidden="1" w:uiPriority="9" w:unhideWhenUsed="1" w:qFormat="1"/>
+    <w:lsdException w:name="heading 3" w:semiHidden="1" w:uiPriority="9" w:unhideWhenUsed="1" w:qFormat="1"/>
+    <w:lsdException w:name="heading 4" w:semiHidden="1" w:uiPriority="9" w:unhideWhenUsed="1" w:qFormat="1"/>
+    <w:lsdException w:name="heading 5" w:semiHidden="1" w:uiPriority="9" w:unhideWhenUsed="1" w:qFormat="1"/>
+    <w:lsdException w:name="heading 6" w:semiHidden="1" w:uiPriority="9" w:unhideWhenUsed="1" w:qFormat="1"/>
+    <w:lsdException w:name="heading 7" w:semiHidden="1" w:uiPriority="9" w:unhideWhenUsed="1" w:qFormat="1"/>
+    <w:lsdException w:name="heading 8" w:semiHidden="1" w:uiPriority="9" w:unhideWhenUsed="1" w:qFormat="1"/>
+    <w:lsdException w:name="heading 9" w:semiHidden="1" w:uiPriority="9" w:unhideWhenUsed="1" w:qFormat="1"/>
     <w:lsdException w:name="index 1" w:semiHidden="1" w:unhideWhenUsed="1"/>
     <w:lsdException w:name="index 2" w:semiHidden="1" w:unhideWhenUsed="1"/>
     <w:lsdException w:name="index 3" w:semiHidden="1" w:unhideWhenUsed="1"/>
@@ -2536,22 +2562,22 @@
     <w:lsdException w:name="index 7" w:semiHidden="1" w:unhideWhenUsed="1"/>
     <w:lsdException w:name="index 8" w:semiHidden="1" w:unhideWhenUsed="1"/>
     <w:lsdException w:name="index 9" w:semiHidden="1" w:unhideWhenUsed="1"/>
-    <w:lsdException w:name="toc 1" w:uiPriority="39" w:semiHidden="1" w:unhideWhenUsed="1"/>
-    <w:lsdException w:name="toc 2" w:uiPriority="39" w:semiHidden="1" w:unhideWhenUsed="1"/>
-    <w:lsdException w:name="toc 3" w:uiPriority="39" w:semiHidden="1" w:unhideWhenUsed="1"/>
-    <w:lsdException w:name="toc 4" w:uiPriority="39" w:semiHidden="1" w:unhideWhenUsed="1"/>
-    <w:lsdException w:name="toc 5" w:uiPriority="39" w:semiHidden="1" w:unhideWhenUsed="1"/>
-    <w:lsdException w:name="toc 6" w:uiPriority="39" w:semiHidden="1" w:unhideWhenUsed="1"/>
-    <w:lsdException w:name="toc 7" w:uiPriority="39" w:semiHidden="1" w:unhideWhenUsed="1"/>
-    <w:lsdException w:name="toc 8" w:uiPriority="39" w:semiHidden="1" w:unhideWhenUsed="1"/>
-    <w:lsdException w:name="toc 9" w:uiPriority="39" w:semiHidden="1" w:unhideWhenUsed="1"/>
+    <w:lsdException w:name="toc 1" w:semiHidden="1" w:uiPriority="39" w:unhideWhenUsed="1"/>
+    <w:lsdException w:name="toc 2" w:semiHidden="1" w:uiPriority="39" w:unhideWhenUsed="1"/>
+    <w:lsdException w:name="toc 3" w:semiHidden="1" w:uiPriority="39" w:unhideWhenUsed="1"/>
+    <w:lsdException w:name="toc 4" w:semiHidden="1" w:uiPriority="39" w:unhideWhenUsed="1"/>
+    <w:lsdException w:name="toc 5" w:semiHidden="1" w:uiPriority="39" w:unhideWhenUsed="1"/>
+    <w:lsdException w:name="toc 6" w:semiHidden="1" w:uiPriority="39" w:unhideWhenUsed="1"/>
+    <w:lsdException w:name="toc 7" w:semiHidden="1" w:uiPriority="39" w:unhideWhenUsed="1"/>
+    <w:lsdException w:name="toc 8" w:semiHidden="1" w:uiPriority="39" w:unhideWhenUsed="1"/>
+    <w:lsdException w:name="toc 9" w:semiHidden="1" w:uiPriority="39" w:unhideWhenUsed="1"/>
     <w:lsdException w:name="Normal Indent" w:semiHidden="1" w:unhideWhenUsed="1"/>
     <w:lsdException w:name="footnote text" w:semiHidden="1" w:unhideWhenUsed="1"/>
     <w:lsdException w:name="annotation text" w:semiHidden="1" w:unhideWhenUsed="1"/>
     <w:lsdException w:name="header" w:semiHidden="1" w:unhideWhenUsed="1"/>
     <w:lsdException w:name="footer" w:semiHidden="1" w:unhideWhenUsed="1"/>
     <w:lsdException w:name="index heading" w:semiHidden="1" w:unhideWhenUsed="1"/>
-    <w:lsdException w:name="caption" w:uiPriority="35" w:semiHidden="1" w:unhideWhenUsed="1" w:qFormat="1"/>
+    <w:lsdException w:name="caption" w:semiHidden="1" w:uiPriority="35" w:unhideWhenUsed="1" w:qFormat="1"/>
     <w:lsdException w:name="table of figures" w:semiHidden="1" w:unhideWhenUsed="1"/>
     <w:lsdException w:name="envelope address" w:semiHidden="1" w:unhideWhenUsed="1"/>
     <w:lsdException w:name="envelope return" w:semiHidden="1" w:unhideWhenUsed="1"/>
@@ -2582,7 +2608,7 @@
     <w:lsdException w:name="Title" w:uiPriority="10" w:qFormat="1"/>
     <w:lsdException w:name="Closing" w:semiHidden="1" w:unhideWhenUsed="1"/>
     <w:lsdException w:name="Signature" w:semiHidden="1" w:unhideWhenUsed="1"/>
-    <w:lsdException w:name="Default Paragraph Font" w:uiPriority="1" w:semiHidden="1" w:unhideWhenUsed="1"/>
+    <w:lsdException w:name="Default Paragraph Font" w:semiHidden="1" w:uiPriority="1" w:unhideWhenUsed="1"/>
     <w:lsdException w:name="Body Text" w:semiHidden="1" w:unhideWhenUsed="1"/>
     <w:lsdException w:name="Body Text Indent" w:semiHidden="1" w:unhideWhenUsed="1"/>
     <w:lsdException w:name="List Continue" w:semiHidden="1" w:unhideWhenUsed="1"/>
@@ -2673,15 +2699,6 @@
     <w:lsdException w:name="Balloon Text" w:semiHidden="1" w:unhideWhenUsed="1"/>
     <w:lsdException w:name="Table Grid" w:uiPriority="39"/>
     <w:lsdException w:name="Table Theme" w:semiHidden="1" w:unhideWhenUsed="1"/>
-    <w:lsdException w:name="Note Level 1" w:semiHidden="1" w:unhideWhenUsed="1"/>
-    <w:lsdException w:name="Note Level 2" w:semiHidden="1" w:unhideWhenUsed="1"/>
-    <w:lsdException w:name="Note Level 3" w:semiHidden="1" w:unhideWhenUsed="1"/>
-    <w:lsdException w:name="Note Level 4" w:semiHidden="1" w:unhideWhenUsed="1"/>
-    <w:lsdException w:name="Note Level 5" w:semiHidden="1" w:unhideWhenUsed="1"/>
-    <w:lsdException w:name="Note Level 6" w:semiHidden="1" w:unhideWhenUsed="1"/>
-    <w:lsdException w:name="Note Level 7" w:semiHidden="1" w:unhideWhenUsed="1"/>
-    <w:lsdException w:name="Note Level 8" w:semiHidden="1" w:unhideWhenUsed="1"/>
-    <w:lsdException w:name="Note Level 9" w:semiHidden="1" w:unhideWhenUsed="1"/>
     <w:lsdException w:name="Placeholder Text" w:semiHidden="1"/>
     <w:lsdException w:name="No Spacing" w:uiPriority="1" w:qFormat="1"/>
     <w:lsdException w:name="Light Shading" w:uiPriority="60"/>
@@ -2791,8 +2808,8 @@
     <w:lsdException w:name="Subtle Reference" w:uiPriority="31" w:qFormat="1"/>
     <w:lsdException w:name="Intense Reference" w:uiPriority="32" w:qFormat="1"/>
     <w:lsdException w:name="Book Title" w:uiPriority="33" w:qFormat="1"/>
-    <w:lsdException w:name="Bibliography" w:uiPriority="37" w:semiHidden="1" w:unhideWhenUsed="1"/>
-    <w:lsdException w:name="TOC Heading" w:uiPriority="39" w:semiHidden="1" w:unhideWhenUsed="1" w:qFormat="1"/>
+    <w:lsdException w:name="Bibliography" w:semiHidden="1" w:uiPriority="37" w:unhideWhenUsed="1"/>
+    <w:lsdException w:name="TOC Heading" w:semiHidden="1" w:uiPriority="39" w:unhideWhenUsed="1" w:qFormat="1"/>
     <w:lsdException w:name="Plain Table 1" w:uiPriority="41"/>
     <w:lsdException w:name="Plain Table 2" w:uiPriority="42"/>
     <w:lsdException w:name="Plain Table 3" w:uiPriority="43"/>
@@ -2900,32 +2917,25 @@
     <w:lsdException w:name="Mention" w:semiHidden="1" w:unhideWhenUsed="1"/>
     <w:lsdException w:name="Smart Hyperlink" w:semiHidden="1" w:unhideWhenUsed="1"/>
   </w:latentStyles>
-  <w:style w:type="paragraph" w:styleId="Normal" w:default="1">
+  <w:style w:type="paragraph" w:default="1" w:styleId="Standaard">
     <w:name w:val="Normal"/>
     <w:qFormat/>
     <w:rsid w:val="00220744"/>
-    <w:pPr>
-      <w:widowControl/>
-      <w:bidi w:val="0"/>
-      <w:jc w:val="left"/>
-    </w:pPr>
     <w:rPr>
-      <w:rFonts w:ascii="Times New Roman" w:hAnsi="Times New Roman" w:eastAsia="Adobe Blank" w:cs="Ek Mukta"/>
+      <w:rFonts w:ascii="Times New Roman" w:eastAsia="Adobe Blank" w:hAnsi="Times New Roman" w:cs="Ek Mukta"/>
       <w:color w:val="00000A"/>
       <w:kern w:val="2"/>
-      <w:sz w:val="24"/>
-      <w:szCs w:val="24"/>
-      <w:lang w:eastAsia="zh-CN" w:bidi="hi-IN" w:val="nl-NL"/>
+      <w:lang w:eastAsia="zh-CN" w:bidi="hi-IN"/>
     </w:rPr>
   </w:style>
-  <w:style w:type="paragraph" w:styleId="Heading1">
-    <w:name w:val="Heading 1"/>
-    <w:basedOn w:val="Normal"/>
-    <w:link w:val="Kop1Teken"/>
+  <w:style w:type="paragraph" w:styleId="Kop1">
+    <w:name w:val="heading 1"/>
+    <w:basedOn w:val="Standaard"/>
+    <w:link w:val="Kop1Char"/>
     <w:qFormat/>
     <w:rsid w:val="00220744"/>
     <w:pPr>
-      <w:keepNext w:val="true"/>
+      <w:keepNext/>
       <w:spacing w:before="240" w:after="120"/>
       <w:outlineLvl w:val="0"/>
     </w:pPr>
@@ -2935,224 +2945,11 @@
       <w:szCs w:val="28"/>
     </w:rPr>
   </w:style>
-  <w:style w:type="character" w:styleId="DefaultParagraphFont" w:default="1">
+  <w:style w:type="character" w:default="1" w:styleId="Standaardalinea-lettertype">
     <w:name w:val="Default Paragraph Font"/>
     <w:uiPriority w:val="1"/>
     <w:semiHidden/>
     <w:unhideWhenUsed/>
-    <w:qFormat/>
-    <w:rPr/>
-  </w:style>
-  <w:style w:type="character" w:styleId="Kop1Teken" w:customStyle="1">
-    <w:name w:val="Kop 1 Teken"/>
-    <w:basedOn w:val="DefaultParagraphFont"/>
-    <w:link w:val="Kop1"/>
-    <w:qFormat/>
-    <w:rsid w:val="00220744"/>
-    <w:rPr>
-      <w:rFonts w:ascii="Arial" w:hAnsi="Arial" w:eastAsia="Adobe Blank" w:cs="Ek Mukta"/>
-      <w:color w:val="00000A"/>
-      <w:kern w:val="2"/>
-      <w:sz w:val="28"/>
-      <w:szCs w:val="28"/>
-      <w:lang w:eastAsia="zh-CN" w:bidi="hi-IN"/>
-    </w:rPr>
-  </w:style>
-  <w:style w:type="character" w:styleId="ListLabel1">
-    <w:name w:val="ListLabel 1"/>
-    <w:qFormat/>
-    <w:rPr>
-      <w:rFonts w:eastAsia="Adobe Blank" w:cs="Times New Roman"/>
-    </w:rPr>
-  </w:style>
-  <w:style w:type="character" w:styleId="ListLabel2">
-    <w:name w:val="ListLabel 2"/>
-    <w:qFormat/>
-    <w:rPr>
-      <w:rFonts w:cs="Courier New"/>
-    </w:rPr>
-  </w:style>
-  <w:style w:type="character" w:styleId="ListLabel3">
-    <w:name w:val="ListLabel 3"/>
-    <w:qFormat/>
-    <w:rPr>
-      <w:rFonts w:cs="Courier New"/>
-    </w:rPr>
-  </w:style>
-  <w:style w:type="character" w:styleId="ListLabel4">
-    <w:name w:val="ListLabel 4"/>
-    <w:qFormat/>
-    <w:rPr>
-      <w:rFonts w:cs="Courier New"/>
-    </w:rPr>
-  </w:style>
-  <w:style w:type="character" w:styleId="ListLabel5">
-    <w:name w:val="ListLabel 5"/>
-    <w:qFormat/>
-    <w:rPr>
-      <w:rFonts w:cs="OpenSymbol"/>
-    </w:rPr>
-  </w:style>
-  <w:style w:type="character" w:styleId="ListLabel6">
-    <w:name w:val="ListLabel 6"/>
-    <w:qFormat/>
-    <w:rPr>
-      <w:rFonts w:cs="OpenSymbol"/>
-    </w:rPr>
-  </w:style>
-  <w:style w:type="character" w:styleId="ListLabel7">
-    <w:name w:val="ListLabel 7"/>
-    <w:qFormat/>
-    <w:rPr>
-      <w:rFonts w:cs="Symbol"/>
-    </w:rPr>
-  </w:style>
-  <w:style w:type="character" w:styleId="ListLabel8">
-    <w:name w:val="ListLabel 8"/>
-    <w:qFormat/>
-    <w:rPr>
-      <w:rFonts w:cs="OpenSymbol"/>
-    </w:rPr>
-  </w:style>
-  <w:style w:type="character" w:styleId="ListLabel9">
-    <w:name w:val="ListLabel 9"/>
-    <w:qFormat/>
-    <w:rPr>
-      <w:rFonts w:cs="OpenSymbol"/>
-    </w:rPr>
-  </w:style>
-  <w:style w:type="character" w:styleId="ListLabel10">
-    <w:name w:val="ListLabel 10"/>
-    <w:qFormat/>
-    <w:rPr>
-      <w:rFonts w:cs="Symbol"/>
-    </w:rPr>
-  </w:style>
-  <w:style w:type="character" w:styleId="ListLabel11">
-    <w:name w:val="ListLabel 11"/>
-    <w:qFormat/>
-    <w:rPr>
-      <w:rFonts w:cs="OpenSymbol"/>
-    </w:rPr>
-  </w:style>
-  <w:style w:type="character" w:styleId="ListLabel12">
-    <w:name w:val="ListLabel 12"/>
-    <w:qFormat/>
-    <w:rPr>
-      <w:rFonts w:cs="OpenSymbol"/>
-    </w:rPr>
-  </w:style>
-  <w:style w:type="character" w:styleId="NumberingSymbols">
-    <w:name w:val="Numbering Symbols"/>
-    <w:qFormat/>
-    <w:rPr/>
-  </w:style>
-  <w:style w:type="paragraph" w:styleId="Heading">
-    <w:name w:val="Heading"/>
-    <w:basedOn w:val="Normal"/>
-    <w:next w:val="TextBody"/>
-    <w:qFormat/>
-    <w:pPr>
-      <w:keepNext w:val="true"/>
-      <w:spacing w:before="240" w:after="120"/>
-    </w:pPr>
-    <w:rPr>
-      <w:rFonts w:ascii="Arial" w:hAnsi="Arial" w:eastAsia="Adobe Blank" w:cs="Ek Mukta"/>
-      <w:sz w:val="28"/>
-      <w:szCs w:val="28"/>
-    </w:rPr>
-  </w:style>
-  <w:style w:type="paragraph" w:styleId="TextBody">
-    <w:name w:val="Body Text"/>
-    <w:basedOn w:val="Normal"/>
-    <w:pPr>
-      <w:spacing w:lineRule="auto" w:line="288" w:before="0" w:after="140"/>
-    </w:pPr>
-    <w:rPr/>
-  </w:style>
-  <w:style w:type="paragraph" w:styleId="List">
-    <w:name w:val="List"/>
-    <w:basedOn w:val="TextBody"/>
-    <w:pPr/>
-    <w:rPr>
-      <w:rFonts w:cs="Ek Mukta"/>
-    </w:rPr>
-  </w:style>
-  <w:style w:type="paragraph" w:styleId="Caption">
-    <w:name w:val="Caption"/>
-    <w:basedOn w:val="Normal"/>
-    <w:qFormat/>
-    <w:pPr>
-      <w:suppressLineNumbers/>
-      <w:spacing w:before="120" w:after="120"/>
-    </w:pPr>
-    <w:rPr>
-      <w:rFonts w:cs="Ek Mukta"/>
-      <w:i/>
-      <w:iCs/>
-      <w:sz w:val="24"/>
-      <w:szCs w:val="24"/>
-    </w:rPr>
-  </w:style>
-  <w:style w:type="paragraph" w:styleId="Index">
-    <w:name w:val="Index"/>
-    <w:basedOn w:val="Normal"/>
-    <w:qFormat/>
-    <w:pPr>
-      <w:suppressLineNumbers/>
-    </w:pPr>
-    <w:rPr>
-      <w:rFonts w:cs="Ek Mukta"/>
-    </w:rPr>
-  </w:style>
-  <w:style w:type="paragraph" w:styleId="NoSpacing">
-    <w:name w:val="No Spacing"/>
-    <w:uiPriority w:val="1"/>
-    <w:qFormat/>
-    <w:rsid w:val="00220744"/>
-    <w:pPr>
-      <w:widowControl/>
-      <w:bidi w:val="0"/>
-      <w:jc w:val="left"/>
-    </w:pPr>
-    <w:rPr>
-      <w:rFonts w:ascii="Calibri" w:hAnsi="Calibri" w:eastAsia="Calibri" w:cs="" w:asciiTheme="minorHAnsi" w:cstheme="minorBidi" w:eastAsiaTheme="minorHAnsi" w:hAnsiTheme="minorHAnsi"/>
-      <w:color w:val="auto"/>
-      <w:kern w:val="0"/>
-      <w:sz w:val="24"/>
-      <w:szCs w:val="24"/>
-      <w:lang w:val="nl-NL" w:eastAsia="en-US" w:bidi="ar-SA"/>
-    </w:rPr>
-  </w:style>
-  <w:style w:type="paragraph" w:styleId="TableContents" w:customStyle="1">
-    <w:name w:val="Table Contents"/>
-    <w:basedOn w:val="Normal"/>
-    <w:qFormat/>
-    <w:rsid w:val="00220744"/>
-    <w:pPr>
-      <w:suppressLineNumbers/>
-    </w:pPr>
-    <w:rPr/>
-  </w:style>
-  <w:style w:type="paragraph" w:styleId="TableHeading">
-    <w:name w:val="Table Heading"/>
-    <w:basedOn w:val="TableContents"/>
-    <w:qFormat/>
-    <w:pPr>
-      <w:suppressLineNumbers/>
-      <w:jc w:val="center"/>
-    </w:pPr>
-    <w:rPr>
-      <w:b/>
-      <w:bCs/>
-    </w:rPr>
-  </w:style>
-  <w:style w:type="numbering" w:styleId="NoList" w:default="1">
-    <w:name w:val="No List"/>
-    <w:uiPriority w:val="99"/>
-    <w:semiHidden/>
-    <w:unhideWhenUsed/>
-    <w:qFormat/>
   </w:style>
   <w:style w:type="table" w:default="1" w:styleId="Standaardtabel">
     <w:name w:val="Normal Table"/>
@@ -3168,6 +2965,189 @@
         <w:right w:w="108" w:type="dxa"/>
       </w:tblCellMar>
     </w:tblPr>
+  </w:style>
+  <w:style w:type="numbering" w:default="1" w:styleId="Geenlijst">
+    <w:name w:val="No List"/>
+    <w:uiPriority w:val="99"/>
+    <w:semiHidden/>
+    <w:unhideWhenUsed/>
+  </w:style>
+  <w:style w:type="character" w:customStyle="1" w:styleId="Kop1Char">
+    <w:name w:val="Kop 1 Char"/>
+    <w:basedOn w:val="Standaardalinea-lettertype"/>
+    <w:link w:val="Kop1"/>
+    <w:qFormat/>
+    <w:rsid w:val="00220744"/>
+    <w:rPr>
+      <w:rFonts w:ascii="Arial" w:eastAsia="Adobe Blank" w:hAnsi="Arial" w:cs="Ek Mukta"/>
+      <w:color w:val="00000A"/>
+      <w:kern w:val="2"/>
+      <w:sz w:val="28"/>
+      <w:szCs w:val="28"/>
+      <w:lang w:eastAsia="zh-CN" w:bidi="hi-IN"/>
+    </w:rPr>
+  </w:style>
+  <w:style w:type="character" w:customStyle="1" w:styleId="ListLabel1">
+    <w:name w:val="ListLabel 1"/>
+    <w:qFormat/>
+    <w:rPr>
+      <w:rFonts w:eastAsia="Adobe Blank" w:cs="Times New Roman"/>
+    </w:rPr>
+  </w:style>
+  <w:style w:type="character" w:customStyle="1" w:styleId="ListLabel2">
+    <w:name w:val="ListLabel 2"/>
+    <w:qFormat/>
+    <w:rPr>
+      <w:rFonts w:cs="Courier New"/>
+    </w:rPr>
+  </w:style>
+  <w:style w:type="character" w:customStyle="1" w:styleId="ListLabel3">
+    <w:name w:val="ListLabel 3"/>
+    <w:qFormat/>
+    <w:rPr>
+      <w:rFonts w:cs="Courier New"/>
+    </w:rPr>
+  </w:style>
+  <w:style w:type="character" w:customStyle="1" w:styleId="ListLabel4">
+    <w:name w:val="ListLabel 4"/>
+    <w:qFormat/>
+    <w:rPr>
+      <w:rFonts w:cs="Courier New"/>
+    </w:rPr>
+  </w:style>
+  <w:style w:type="character" w:customStyle="1" w:styleId="ListLabel5">
+    <w:name w:val="ListLabel 5"/>
+    <w:qFormat/>
+    <w:rPr>
+      <w:rFonts w:cs="OpenSymbol"/>
+    </w:rPr>
+  </w:style>
+  <w:style w:type="character" w:customStyle="1" w:styleId="ListLabel6">
+    <w:name w:val="ListLabel 6"/>
+    <w:qFormat/>
+    <w:rPr>
+      <w:rFonts w:cs="OpenSymbol"/>
+    </w:rPr>
+  </w:style>
+  <w:style w:type="character" w:customStyle="1" w:styleId="ListLabel7">
+    <w:name w:val="ListLabel 7"/>
+    <w:qFormat/>
+    <w:rPr>
+      <w:rFonts w:cs="Symbol"/>
+    </w:rPr>
+  </w:style>
+  <w:style w:type="character" w:customStyle="1" w:styleId="ListLabel8">
+    <w:name w:val="ListLabel 8"/>
+    <w:qFormat/>
+    <w:rPr>
+      <w:rFonts w:cs="OpenSymbol"/>
+    </w:rPr>
+  </w:style>
+  <w:style w:type="character" w:customStyle="1" w:styleId="ListLabel9">
+    <w:name w:val="ListLabel 9"/>
+    <w:qFormat/>
+    <w:rPr>
+      <w:rFonts w:cs="OpenSymbol"/>
+    </w:rPr>
+  </w:style>
+  <w:style w:type="character" w:customStyle="1" w:styleId="ListLabel10">
+    <w:name w:val="ListLabel 10"/>
+    <w:qFormat/>
+    <w:rPr>
+      <w:rFonts w:cs="Symbol"/>
+    </w:rPr>
+  </w:style>
+  <w:style w:type="character" w:customStyle="1" w:styleId="ListLabel11">
+    <w:name w:val="ListLabel 11"/>
+    <w:qFormat/>
+    <w:rPr>
+      <w:rFonts w:cs="OpenSymbol"/>
+    </w:rPr>
+  </w:style>
+  <w:style w:type="character" w:customStyle="1" w:styleId="ListLabel12">
+    <w:name w:val="ListLabel 12"/>
+    <w:qFormat/>
+    <w:rPr>
+      <w:rFonts w:cs="OpenSymbol"/>
+    </w:rPr>
+  </w:style>
+  <w:style w:type="character" w:customStyle="1" w:styleId="NumberingSymbols">
+    <w:name w:val="Numbering Symbols"/>
+    <w:qFormat/>
+  </w:style>
+  <w:style w:type="paragraph" w:customStyle="1" w:styleId="Heading">
+    <w:name w:val="Heading"/>
+    <w:basedOn w:val="Standaard"/>
+    <w:next w:val="Plattetekst"/>
+    <w:qFormat/>
+    <w:pPr>
+      <w:keepNext/>
+      <w:spacing w:before="240" w:after="120"/>
+    </w:pPr>
+    <w:rPr>
+      <w:rFonts w:ascii="Arial" w:hAnsi="Arial"/>
+      <w:sz w:val="28"/>
+      <w:szCs w:val="28"/>
+    </w:rPr>
+  </w:style>
+  <w:style w:type="paragraph" w:styleId="Plattetekst">
+    <w:name w:val="Body Text"/>
+    <w:basedOn w:val="Standaard"/>
+    <w:pPr>
+      <w:spacing w:after="140" w:line="288" w:lineRule="auto"/>
+    </w:pPr>
+  </w:style>
+  <w:style w:type="paragraph" w:styleId="Lijst">
+    <w:name w:val="List"/>
+    <w:basedOn w:val="Plattetekst"/>
+  </w:style>
+  <w:style w:type="paragraph" w:styleId="Bijschrift">
+    <w:name w:val="caption"/>
+    <w:basedOn w:val="Standaard"/>
+    <w:qFormat/>
+    <w:pPr>
+      <w:suppressLineNumbers/>
+      <w:spacing w:before="120" w:after="120"/>
+    </w:pPr>
+    <w:rPr>
+      <w:i/>
+      <w:iCs/>
+    </w:rPr>
+  </w:style>
+  <w:style w:type="paragraph" w:customStyle="1" w:styleId="Index">
+    <w:name w:val="Index"/>
+    <w:basedOn w:val="Standaard"/>
+    <w:qFormat/>
+    <w:pPr>
+      <w:suppressLineNumbers/>
+    </w:pPr>
+  </w:style>
+  <w:style w:type="paragraph" w:styleId="Geenafstand">
+    <w:name w:val="No Spacing"/>
+    <w:uiPriority w:val="1"/>
+    <w:qFormat/>
+    <w:rsid w:val="00220744"/>
+  </w:style>
+  <w:style w:type="paragraph" w:customStyle="1" w:styleId="TableContents">
+    <w:name w:val="Table Contents"/>
+    <w:basedOn w:val="Standaard"/>
+    <w:qFormat/>
+    <w:rsid w:val="00220744"/>
+    <w:pPr>
+      <w:suppressLineNumbers/>
+    </w:pPr>
+  </w:style>
+  <w:style w:type="paragraph" w:customStyle="1" w:styleId="TableHeading">
+    <w:name w:val="Table Heading"/>
+    <w:basedOn w:val="TableContents"/>
+    <w:qFormat/>
+    <w:pPr>
+      <w:jc w:val="center"/>
+    </w:pPr>
+    <w:rPr>
+      <w:b/>
+      <w:bCs/>
+    </w:rPr>
   </w:style>
 </w:styles>
 </file>

</xml_diff>